<commit_message>
cambios de documento de requerimientos
mas cambios de redacción en documento de requerimientos
</commit_message>
<xml_diff>
--- a/Especificación de requerimientos de software.docx
+++ b/Especificación de requerimientos de software.docx
@@ -165,12 +165,29 @@
         <w:spacing w:before="240" w:after="60" w:line="240" w:lineRule="auto"/>
         <w:jc w:val="both"/>
         <w:rPr>
-          <w:rFonts w:ascii="Calibri" w:hAnsi="Calibri" w:cs="Calibri"/>
-        </w:rPr>
-      </w:pPr>
-    </w:p>
-    <w:p>
-      <w:pPr>
+          <w:rFonts w:ascii="Liberation Serif', 'Times New R" w:hAnsi="Liberation Serif', 'Times New R" w:cs="Liberation Serif', 'Times New R"/>
+          <w:b/>
+          <w:bCs/>
+          <w:color w:val="000000"/>
+          <w:highlight w:val="white"/>
+        </w:rPr>
+      </w:pPr>
+      <w:r>
+        <w:rPr>
+          <w:rFonts w:ascii="Liberation Serif', 'Times New R" w:hAnsi="Liberation Serif', 'Times New R" w:cs="Liberation Serif', 'Times New R"/>
+          <w:b/>
+          <w:bCs/>
+          <w:color w:val="000000"/>
+          <w:highlight w:val="white"/>
+        </w:rPr>
+        <w:t>1.1. Propósito:</w:t>
+      </w:r>
+    </w:p>
+    <w:p>
+      <w:pPr>
+        <w:tabs>
+          <w:tab w:val="left" w:pos="288"/>
+        </w:tabs>
         <w:autoSpaceDE w:val="0"/>
         <w:autoSpaceDN w:val="0"/>
         <w:adjustRightInd w:val="0"/>
@@ -178,21 +195,17 @@
         <w:jc w:val="both"/>
         <w:rPr>
           <w:rFonts w:ascii="Liberation Serif', 'Times New R" w:hAnsi="Liberation Serif', 'Times New R" w:cs="Liberation Serif', 'Times New R"/>
-          <w:b/>
-          <w:bCs/>
-          <w:color w:val="000000"/>
-          <w:highlight w:val="white"/>
-        </w:rPr>
-      </w:pPr>
-      <w:r>
-        <w:rPr>
-          <w:rFonts w:ascii="Liberation Serif', 'Times New R" w:hAnsi="Liberation Serif', 'Times New R" w:cs="Liberation Serif', 'Times New R"/>
-          <w:b/>
-          <w:bCs/>
-          <w:color w:val="000000"/>
-          <w:highlight w:val="white"/>
-        </w:rPr>
-        <w:t>1.1. Propósito:</w:t>
+          <w:color w:val="000000"/>
+          <w:highlight w:val="white"/>
+        </w:rPr>
+      </w:pPr>
+      <w:r>
+        <w:rPr>
+          <w:rFonts w:ascii="Liberation Serif', 'Times New R" w:hAnsi="Liberation Serif', 'Times New R" w:cs="Liberation Serif', 'Times New R"/>
+          <w:color w:val="000000"/>
+          <w:highlight w:val="white"/>
+        </w:rPr>
+        <w:t>1.1.1 Dar a conocer a toda la comunidad universitaria sobre los servicios que presta la universidad y el contexto de cada uno y como se va a ver reflejado también en los cursos presenciales y virtuales de las distintas asignaturas.</w:t>
       </w:r>
     </w:p>
     <w:p>
@@ -217,14 +230,47 @@
           <w:color w:val="000000"/>
           <w:highlight w:val="white"/>
         </w:rPr>
-        <w:t>1.1.1 Dar a conocer a toda la comunidad universitaria sobre los servicios que presta la universidad y el contexto de cada uno y como se va a ver reflejado también en los cursos presenciales y virtuales de las distintas asignaturas.</w:t>
-      </w:r>
-    </w:p>
-    <w:p>
-      <w:pPr>
-        <w:tabs>
-          <w:tab w:val="left" w:pos="288"/>
-        </w:tabs>
+        <w:t xml:space="preserve">1.1.2. Este producto o servicio </w:t>
+      </w:r>
+      <w:proofErr w:type="spellStart"/>
+      <w:r>
+        <w:rPr>
+          <w:rFonts w:ascii="Liberation Serif', 'Times New R" w:hAnsi="Liberation Serif', 'Times New R" w:cs="Liberation Serif', 'Times New R"/>
+          <w:color w:val="000000"/>
+          <w:highlight w:val="white"/>
+        </w:rPr>
+        <w:t>sera</w:t>
+      </w:r>
+      <w:proofErr w:type="spellEnd"/>
+      <w:r>
+        <w:rPr>
+          <w:rFonts w:ascii="Liberation Serif', 'Times New R" w:hAnsi="Liberation Serif', 'Times New R" w:cs="Liberation Serif', 'Times New R"/>
+          <w:color w:val="000000"/>
+          <w:highlight w:val="white"/>
+        </w:rPr>
+        <w:t xml:space="preserve"> entonces </w:t>
+      </w:r>
+      <w:proofErr w:type="spellStart"/>
+      <w:r>
+        <w:rPr>
+          <w:rFonts w:ascii="Liberation Serif', 'Times New R" w:hAnsi="Liberation Serif', 'Times New R" w:cs="Liberation Serif', 'Times New R"/>
+          <w:color w:val="000000"/>
+          <w:highlight w:val="white"/>
+        </w:rPr>
+        <w:t>sera</w:t>
+      </w:r>
+      <w:proofErr w:type="spellEnd"/>
+      <w:r>
+        <w:rPr>
+          <w:rFonts w:ascii="Liberation Serif', 'Times New R" w:hAnsi="Liberation Serif', 'Times New R" w:cs="Liberation Serif', 'Times New R"/>
+          <w:color w:val="000000"/>
+          <w:highlight w:val="white"/>
+        </w:rPr>
+        <w:t xml:space="preserve"> dirigido como una estrategia lúdica a manera de juego para facilitar el aprendizaje de los estudiantes en las distintas áreas del conocimiento.</w:t>
+      </w:r>
+    </w:p>
+    <w:p>
+      <w:pPr>
         <w:autoSpaceDE w:val="0"/>
         <w:autoSpaceDN w:val="0"/>
         <w:adjustRightInd w:val="0"/>
@@ -232,18 +278,36 @@
         <w:jc w:val="both"/>
         <w:rPr>
           <w:rFonts w:ascii="Liberation Serif', 'Times New R" w:hAnsi="Liberation Serif', 'Times New R" w:cs="Liberation Serif', 'Times New R"/>
-          <w:color w:val="000000"/>
-          <w:highlight w:val="white"/>
-        </w:rPr>
-      </w:pPr>
-      <w:r>
-        <w:rPr>
-          <w:rFonts w:ascii="Liberation Serif', 'Times New R" w:hAnsi="Liberation Serif', 'Times New R" w:cs="Liberation Serif', 'Times New R"/>
-          <w:color w:val="000000"/>
-          <w:highlight w:val="white"/>
-        </w:rPr>
-        <w:t xml:space="preserve">1.1.2. Este producto o servicio </w:t>
-      </w:r>
+          <w:b/>
+          <w:bCs/>
+          <w:color w:val="000000"/>
+          <w:highlight w:val="white"/>
+        </w:rPr>
+      </w:pPr>
+      <w:r>
+        <w:rPr>
+          <w:rFonts w:ascii="Liberation Serif', 'Times New R" w:hAnsi="Liberation Serif', 'Times New R" w:cs="Liberation Serif', 'Times New R"/>
+          <w:b/>
+          <w:bCs/>
+          <w:color w:val="000000"/>
+          <w:highlight w:val="white"/>
+        </w:rPr>
+        <w:t>1.2. Alcance:</w:t>
+      </w:r>
+    </w:p>
+    <w:p>
+      <w:pPr>
+        <w:autoSpaceDE w:val="0"/>
+        <w:autoSpaceDN w:val="0"/>
+        <w:adjustRightInd w:val="0"/>
+        <w:spacing w:before="240" w:after="60" w:line="240" w:lineRule="auto"/>
+        <w:jc w:val="both"/>
+        <w:rPr>
+          <w:rFonts w:ascii="Liberation Serif', 'Times New R" w:hAnsi="Liberation Serif', 'Times New R" w:cs="Liberation Serif', 'Times New R"/>
+          <w:color w:val="000000"/>
+          <w:highlight w:val="white"/>
+        </w:rPr>
+      </w:pPr>
       <w:proofErr w:type="spellStart"/>
       <w:r>
         <w:rPr>
@@ -251,7 +315,7 @@
           <w:color w:val="000000"/>
           <w:highlight w:val="white"/>
         </w:rPr>
-        <w:t>sera</w:t>
+        <w:t>EduGame</w:t>
       </w:r>
       <w:proofErr w:type="spellEnd"/>
       <w:r>
@@ -260,7 +324,7 @@
           <w:color w:val="000000"/>
           <w:highlight w:val="white"/>
         </w:rPr>
-        <w:t xml:space="preserve"> entonces </w:t>
+        <w:t xml:space="preserve">  será una estrategia lúdica a manera de juego dirigido especialmente a la comunidad de la universidad Politécnico </w:t>
       </w:r>
       <w:proofErr w:type="spellStart"/>
       <w:r>
@@ -269,7 +333,7 @@
           <w:color w:val="000000"/>
           <w:highlight w:val="white"/>
         </w:rPr>
-        <w:t>sera</w:t>
+        <w:t>Grancolombiano</w:t>
       </w:r>
       <w:proofErr w:type="spellEnd"/>
       <w:r>
@@ -278,108 +342,8 @@
           <w:color w:val="000000"/>
           <w:highlight w:val="white"/>
         </w:rPr>
-        <w:t xml:space="preserve"> dirigido como una estrategia lúdica a manera de juego para facilitar el aprendizaje de los estudiantes en las distintas áreas del conocimiento.</w:t>
-      </w:r>
-    </w:p>
-    <w:p>
-      <w:pPr>
-        <w:autoSpaceDE w:val="0"/>
-        <w:autoSpaceDN w:val="0"/>
-        <w:adjustRightInd w:val="0"/>
-        <w:spacing w:before="240" w:after="60" w:line="240" w:lineRule="auto"/>
-        <w:jc w:val="both"/>
-        <w:rPr>
-          <w:rFonts w:ascii="Calibri" w:hAnsi="Calibri" w:cs="Calibri"/>
-        </w:rPr>
-      </w:pPr>
-    </w:p>
-    <w:p>
-      <w:pPr>
-        <w:autoSpaceDE w:val="0"/>
-        <w:autoSpaceDN w:val="0"/>
-        <w:adjustRightInd w:val="0"/>
-        <w:spacing w:before="240" w:after="60" w:line="240" w:lineRule="auto"/>
-        <w:jc w:val="both"/>
-        <w:rPr>
-          <w:rFonts w:ascii="Liberation Serif', 'Times New R" w:hAnsi="Liberation Serif', 'Times New R" w:cs="Liberation Serif', 'Times New R"/>
-          <w:b/>
-          <w:bCs/>
-          <w:color w:val="000000"/>
-          <w:highlight w:val="white"/>
-        </w:rPr>
-      </w:pPr>
-      <w:r>
-        <w:rPr>
-          <w:rFonts w:ascii="Liberation Serif', 'Times New R" w:hAnsi="Liberation Serif', 'Times New R" w:cs="Liberation Serif', 'Times New R"/>
-          <w:b/>
-          <w:bCs/>
-          <w:color w:val="000000"/>
-          <w:highlight w:val="white"/>
-        </w:rPr>
-        <w:t>1.2. Alcance:</w:t>
-      </w:r>
-    </w:p>
-    <w:p>
-      <w:pPr>
-        <w:autoSpaceDE w:val="0"/>
-        <w:autoSpaceDN w:val="0"/>
-        <w:adjustRightInd w:val="0"/>
-        <w:spacing w:before="240" w:after="60" w:line="240" w:lineRule="auto"/>
-        <w:jc w:val="both"/>
-        <w:rPr>
-          <w:rFonts w:ascii="Liberation Serif', 'Times New R" w:hAnsi="Liberation Serif', 'Times New R" w:cs="Liberation Serif', 'Times New R"/>
-          <w:color w:val="000000"/>
-          <w:highlight w:val="white"/>
-        </w:rPr>
-      </w:pPr>
-      <w:proofErr w:type="spellStart"/>
-      <w:r>
-        <w:rPr>
-          <w:rFonts w:ascii="Liberation Serif', 'Times New R" w:hAnsi="Liberation Serif', 'Times New R" w:cs="Liberation Serif', 'Times New R"/>
-          <w:color w:val="000000"/>
-          <w:highlight w:val="white"/>
-        </w:rPr>
-        <w:t>EduGame</w:t>
-      </w:r>
-      <w:proofErr w:type="spellEnd"/>
-      <w:r>
-        <w:rPr>
-          <w:rFonts w:ascii="Liberation Serif', 'Times New R" w:hAnsi="Liberation Serif', 'Times New R" w:cs="Liberation Serif', 'Times New R"/>
-          <w:color w:val="000000"/>
-          <w:highlight w:val="white"/>
-        </w:rPr>
-        <w:t xml:space="preserve">  será una estrategia lúdica a manera de juego dirigido especialmente a la comunidad de la universidad Politécnico </w:t>
-      </w:r>
-      <w:proofErr w:type="spellStart"/>
-      <w:r>
-        <w:rPr>
-          <w:rFonts w:ascii="Liberation Serif', 'Times New R" w:hAnsi="Liberation Serif', 'Times New R" w:cs="Liberation Serif', 'Times New R"/>
-          <w:color w:val="000000"/>
-          <w:highlight w:val="white"/>
-        </w:rPr>
-        <w:t>Grancolombiano</w:t>
-      </w:r>
-      <w:proofErr w:type="spellEnd"/>
-      <w:r>
-        <w:rPr>
-          <w:rFonts w:ascii="Liberation Serif', 'Times New R" w:hAnsi="Liberation Serif', 'Times New R" w:cs="Liberation Serif', 'Times New R"/>
-          <w:color w:val="000000"/>
-          <w:highlight w:val="white"/>
-        </w:rPr>
         <w:t xml:space="preserve">. </w:t>
       </w:r>
-    </w:p>
-    <w:p>
-      <w:pPr>
-        <w:autoSpaceDE w:val="0"/>
-        <w:autoSpaceDN w:val="0"/>
-        <w:adjustRightInd w:val="0"/>
-        <w:spacing w:before="240" w:after="60" w:line="240" w:lineRule="auto"/>
-        <w:jc w:val="both"/>
-        <w:rPr>
-          <w:rFonts w:ascii="Calibri" w:hAnsi="Calibri" w:cs="Calibri"/>
-        </w:rPr>
-      </w:pPr>
     </w:p>
     <w:p>
       <w:pPr>
@@ -1397,18 +1361,6 @@
         </w:rPr>
       </w:pPr>
     </w:p>
-    <w:p>
-      <w:pPr>
-        <w:autoSpaceDE w:val="0"/>
-        <w:autoSpaceDN w:val="0"/>
-        <w:adjustRightInd w:val="0"/>
-        <w:spacing w:before="240" w:after="60" w:line="240" w:lineRule="auto"/>
-        <w:jc w:val="both"/>
-        <w:rPr>
-          <w:rFonts w:ascii="Calibri" w:hAnsi="Calibri" w:cs="Calibri"/>
-        </w:rPr>
-      </w:pPr>
-    </w:p>
     <w:tbl>
       <w:tblPr>
         <w:tblW w:w="0" w:type="auto"/>
@@ -1742,7 +1694,18 @@
                 <w:color w:val="000000"/>
                 <w:highlight w:val="white"/>
               </w:rPr>
-              <w:t>Información de contacto</w:t>
+              <w:t xml:space="preserve">Información de </w:t>
+            </w:r>
+            <w:r>
+              <w:rPr>
+                <w:rFonts w:ascii="Liberation Serif', 'Times New R" w:hAnsi="Liberation Serif', 'Times New R" w:cs="Liberation Serif', 'Times New R"/>
+                <w:b/>
+                <w:bCs/>
+                <w:color w:val="000000"/>
+                <w:highlight w:val="white"/>
+              </w:rPr>
+              <w:lastRenderedPageBreak/>
+              <w:t>contacto</w:t>
             </w:r>
           </w:p>
         </w:tc>
@@ -1828,6 +1791,7 @@
                 <w:color w:val="000000"/>
                 <w:highlight w:val="white"/>
               </w:rPr>
+              <w:lastRenderedPageBreak/>
               <w:t>Aprobación</w:t>
             </w:r>
           </w:p>
@@ -1866,9 +1830,23 @@
         <w:spacing w:before="240" w:after="60" w:line="240" w:lineRule="auto"/>
         <w:jc w:val="both"/>
         <w:rPr>
-          <w:rFonts w:ascii="Calibri" w:hAnsi="Calibri" w:cs="Calibri"/>
-        </w:rPr>
-      </w:pPr>
+          <w:rFonts w:ascii="Liberation Serif', 'Times New R" w:hAnsi="Liberation Serif', 'Times New R" w:cs="Liberation Serif', 'Times New R"/>
+          <w:b/>
+          <w:bCs/>
+          <w:color w:val="000000"/>
+          <w:highlight w:val="white"/>
+        </w:rPr>
+      </w:pPr>
+      <w:r>
+        <w:rPr>
+          <w:rFonts w:ascii="Liberation Serif', 'Times New R" w:hAnsi="Liberation Serif', 'Times New R" w:cs="Liberation Serif', 'Times New R"/>
+          <w:b/>
+          <w:bCs/>
+          <w:color w:val="000000"/>
+          <w:highlight w:val="white"/>
+        </w:rPr>
+        <w:t>2. Descripción general:</w:t>
+      </w:r>
     </w:p>
     <w:p>
       <w:pPr>
@@ -1893,7 +1871,7 @@
           <w:color w:val="000000"/>
           <w:highlight w:val="white"/>
         </w:rPr>
-        <w:t>2. Descripción general:</w:t>
+        <w:t>2.1. Perspectiva del producto:</w:t>
       </w:r>
     </w:p>
     <w:p>
@@ -1905,32 +1883,6 @@
         <w:jc w:val="both"/>
         <w:rPr>
           <w:rFonts w:ascii="Liberation Serif', 'Times New R" w:hAnsi="Liberation Serif', 'Times New R" w:cs="Liberation Serif', 'Times New R"/>
-          <w:b/>
-          <w:bCs/>
-          <w:color w:val="000000"/>
-          <w:highlight w:val="white"/>
-        </w:rPr>
-      </w:pPr>
-      <w:r>
-        <w:rPr>
-          <w:rFonts w:ascii="Liberation Serif', 'Times New R" w:hAnsi="Liberation Serif', 'Times New R" w:cs="Liberation Serif', 'Times New R"/>
-          <w:b/>
-          <w:bCs/>
-          <w:color w:val="000000"/>
-          <w:highlight w:val="white"/>
-        </w:rPr>
-        <w:t>2.1. Perspectiva del producto:</w:t>
-      </w:r>
-    </w:p>
-    <w:p>
-      <w:pPr>
-        <w:autoSpaceDE w:val="0"/>
-        <w:autoSpaceDN w:val="0"/>
-        <w:adjustRightInd w:val="0"/>
-        <w:spacing w:before="240" w:after="60" w:line="240" w:lineRule="auto"/>
-        <w:jc w:val="both"/>
-        <w:rPr>
-          <w:rFonts w:ascii="Liberation Serif', 'Times New R" w:hAnsi="Liberation Serif', 'Times New R" w:cs="Liberation Serif', 'Times New R"/>
           <w:color w:val="000000"/>
           <w:highlight w:val="white"/>
         </w:rPr>
@@ -1949,18 +1901,6 @@
         <w:autoSpaceDE w:val="0"/>
         <w:autoSpaceDN w:val="0"/>
         <w:adjustRightInd w:val="0"/>
-        <w:spacing w:before="240" w:after="60" w:line="240" w:lineRule="auto"/>
-        <w:jc w:val="both"/>
-        <w:rPr>
-          <w:rFonts w:ascii="Calibri" w:hAnsi="Calibri" w:cs="Calibri"/>
-        </w:rPr>
-      </w:pPr>
-    </w:p>
-    <w:p>
-      <w:pPr>
-        <w:autoSpaceDE w:val="0"/>
-        <w:autoSpaceDN w:val="0"/>
-        <w:adjustRightInd w:val="0"/>
         <w:spacing w:after="0" w:line="240" w:lineRule="auto"/>
         <w:jc w:val="both"/>
         <w:rPr>
@@ -2053,16 +1993,14 @@
         </w:rPr>
         <w:t xml:space="preserve"> que </w:t>
       </w:r>
-      <w:proofErr w:type="spellStart"/>
-      <w:r>
-        <w:rPr>
-          <w:rFonts w:ascii="Liberation Serif', 'Times New R" w:hAnsi="Liberation Serif', 'Times New R" w:cs="Liberation Serif', 'Times New R"/>
-          <w:color w:val="000000"/>
-          <w:highlight w:val="white"/>
-        </w:rPr>
-        <w:t>esta</w:t>
-      </w:r>
-      <w:proofErr w:type="spellEnd"/>
+      <w:r>
+        <w:rPr>
+          <w:rFonts w:ascii="Liberation Serif', 'Times New R" w:hAnsi="Liberation Serif', 'Times New R" w:cs="Liberation Serif', 'Times New R"/>
+          <w:color w:val="000000"/>
+          <w:highlight w:val="white"/>
+        </w:rPr>
+        <w:t>está</w:t>
+      </w:r>
       <w:r>
         <w:rPr>
           <w:rFonts w:ascii="Liberation Serif', 'Times New R" w:hAnsi="Liberation Serif', 'Times New R" w:cs="Liberation Serif', 'Times New R"/>
@@ -2458,7 +2396,6 @@
           <w:rFonts w:ascii="Liberation Serif', 'Times New R" w:hAnsi="Liberation Serif', 'Times New R" w:cs="Liberation Serif', 'Times New R"/>
           <w:color w:val="000000"/>
         </w:rPr>
-        <w:lastRenderedPageBreak/>
         <w:t>Cursos presenciales y virtuales.</w:t>
       </w:r>
     </w:p>
@@ -2657,55 +2594,6 @@
         <w:autoSpaceDN w:val="0"/>
         <w:adjustRightInd w:val="0"/>
         <w:spacing w:after="142" w:line="240" w:lineRule="auto"/>
-        <w:jc w:val="both"/>
-        <w:rPr>
-          <w:rFonts w:ascii="Calibri" w:hAnsi="Calibri" w:cs="Calibri"/>
-        </w:rPr>
-      </w:pPr>
-    </w:p>
-    <w:p>
-      <w:pPr>
-        <w:autoSpaceDE w:val="0"/>
-        <w:autoSpaceDN w:val="0"/>
-        <w:adjustRightInd w:val="0"/>
-        <w:spacing w:after="142" w:line="240" w:lineRule="auto"/>
-        <w:jc w:val="both"/>
-        <w:rPr>
-          <w:rFonts w:ascii="Calibri" w:hAnsi="Calibri" w:cs="Calibri"/>
-        </w:rPr>
-      </w:pPr>
-    </w:p>
-    <w:p>
-      <w:pPr>
-        <w:autoSpaceDE w:val="0"/>
-        <w:autoSpaceDN w:val="0"/>
-        <w:adjustRightInd w:val="0"/>
-        <w:spacing w:after="142" w:line="240" w:lineRule="auto"/>
-        <w:jc w:val="both"/>
-        <w:rPr>
-          <w:rFonts w:ascii="Calibri" w:hAnsi="Calibri" w:cs="Calibri"/>
-        </w:rPr>
-      </w:pPr>
-    </w:p>
-    <w:p>
-      <w:pPr>
-        <w:autoSpaceDE w:val="0"/>
-        <w:autoSpaceDN w:val="0"/>
-        <w:adjustRightInd w:val="0"/>
-        <w:spacing w:after="142" w:line="240" w:lineRule="auto"/>
-        <w:ind w:left="720"/>
-        <w:jc w:val="both"/>
-        <w:rPr>
-          <w:rFonts w:ascii="Calibri" w:hAnsi="Calibri" w:cs="Calibri"/>
-        </w:rPr>
-      </w:pPr>
-    </w:p>
-    <w:p>
-      <w:pPr>
-        <w:autoSpaceDE w:val="0"/>
-        <w:autoSpaceDN w:val="0"/>
-        <w:adjustRightInd w:val="0"/>
-        <w:spacing w:after="142" w:line="240" w:lineRule="auto"/>
         <w:ind w:left="57"/>
         <w:jc w:val="both"/>
         <w:rPr>
@@ -2722,6 +2610,7 @@
           <w:bCs/>
           <w:color w:val="000000"/>
         </w:rPr>
+        <w:lastRenderedPageBreak/>
         <w:t>3. DESCRIPCIÓN GENERAL:</w:t>
       </w:r>
     </w:p>
@@ -4199,7 +4088,6 @@
           <w:color w:val="000000"/>
           <w:highlight w:val="white"/>
         </w:rPr>
-        <w:lastRenderedPageBreak/>
         <w:t>4.2. Potabilidad del juego en dispositivos móviles.</w:t>
       </w:r>
     </w:p>
@@ -4956,6 +4844,23 @@
         <w:jc w:val="both"/>
         <w:rPr>
           <w:rFonts w:ascii="Liberation Serif', 'Times New R" w:hAnsi="Liberation Serif', 'Times New R" w:cs="Liberation Serif', 'Times New R"/>
+          <w:color w:val="000000"/>
+          <w:highlight w:val="white"/>
+        </w:rPr>
+      </w:pPr>
+    </w:p>
+    <w:p>
+      <w:pPr>
+        <w:tabs>
+          <w:tab w:val="left" w:pos="338"/>
+        </w:tabs>
+        <w:autoSpaceDE w:val="0"/>
+        <w:autoSpaceDN w:val="0"/>
+        <w:adjustRightInd w:val="0"/>
+        <w:spacing w:after="0" w:line="240" w:lineRule="auto"/>
+        <w:jc w:val="both"/>
+        <w:rPr>
+          <w:rFonts w:ascii="Liberation Serif', 'Times New R" w:hAnsi="Liberation Serif', 'Times New R" w:cs="Liberation Serif', 'Times New R"/>
           <w:b/>
           <w:bCs/>
           <w:color w:val="000000"/>
@@ -4995,74 +4900,290 @@
           <w:color w:val="000000"/>
           <w:highlight w:val="white"/>
         </w:rPr>
+        <w:t>Al momento de que el usuario ingresa al juego se le solicita que digite el nombre que desea colocarle al personaje con el cual desarrollara el juego, este usuario se almacena en la base de datos local que opera el juego.</w:t>
+      </w:r>
+    </w:p>
+    <w:p>
+      <w:pPr>
+        <w:tabs>
+          <w:tab w:val="left" w:pos="338"/>
+        </w:tabs>
+        <w:autoSpaceDE w:val="0"/>
+        <w:autoSpaceDN w:val="0"/>
+        <w:adjustRightInd w:val="0"/>
+        <w:spacing w:after="0" w:line="240" w:lineRule="auto"/>
+        <w:jc w:val="both"/>
+        <w:rPr>
+          <w:rFonts w:ascii="Liberation Serif', 'Times New R" w:hAnsi="Liberation Serif', 'Times New R" w:cs="Liberation Serif', 'Times New R"/>
+          <w:color w:val="000000"/>
+          <w:highlight w:val="white"/>
+        </w:rPr>
+      </w:pPr>
+    </w:p>
+    <w:p>
+      <w:pPr>
+        <w:tabs>
+          <w:tab w:val="left" w:pos="338"/>
+        </w:tabs>
+        <w:autoSpaceDE w:val="0"/>
+        <w:autoSpaceDN w:val="0"/>
+        <w:adjustRightInd w:val="0"/>
+        <w:spacing w:after="0" w:line="240" w:lineRule="auto"/>
+        <w:jc w:val="both"/>
+        <w:rPr>
+          <w:rFonts w:ascii="Liberation Serif', 'Times New R" w:hAnsi="Liberation Serif', 'Times New R" w:cs="Liberation Serif', 'Times New R"/>
+          <w:b/>
+          <w:bCs/>
+          <w:color w:val="000000"/>
+          <w:highlight w:val="white"/>
+        </w:rPr>
+      </w:pPr>
+      <w:r>
+        <w:rPr>
+          <w:rFonts w:ascii="Liberation Serif', 'Times New R" w:hAnsi="Liberation Serif', 'Times New R" w:cs="Liberation Serif', 'Times New R"/>
+          <w:b/>
+          <w:bCs/>
+          <w:color w:val="000000"/>
+          <w:highlight w:val="white"/>
+        </w:rPr>
+        <w:t>7.8. Requisito funcional 2 Inicio Nueva Partida:</w:t>
+      </w:r>
+    </w:p>
+    <w:p>
+      <w:pPr>
+        <w:tabs>
+          <w:tab w:val="left" w:pos="338"/>
+        </w:tabs>
+        <w:autoSpaceDE w:val="0"/>
+        <w:autoSpaceDN w:val="0"/>
+        <w:adjustRightInd w:val="0"/>
+        <w:spacing w:after="0" w:line="240" w:lineRule="auto"/>
+        <w:jc w:val="both"/>
+        <w:rPr>
+          <w:rFonts w:ascii="Liberation Serif', 'Times New R" w:hAnsi="Liberation Serif', 'Times New R" w:cs="Liberation Serif', 'Times New R"/>
+          <w:color w:val="000000"/>
+          <w:highlight w:val="white"/>
+        </w:rPr>
+      </w:pPr>
+      <w:r>
+        <w:rPr>
+          <w:rFonts w:ascii="Liberation Serif', 'Times New R" w:hAnsi="Liberation Serif', 'Times New R" w:cs="Liberation Serif', 'Times New R"/>
+          <w:color w:val="000000"/>
+          <w:highlight w:val="white"/>
+        </w:rPr>
+        <w:t xml:space="preserve">El usuario tiene la capacidad de escoger una nueva partida, después de esto el juego inicia en el primer escenario en el cual se muestra la introducción a la universidad, este parámetro se configura directamente en el juego en el cual se determina desde donde comienza. </w:t>
+      </w:r>
+    </w:p>
+    <w:p>
+      <w:pPr>
+        <w:tabs>
+          <w:tab w:val="left" w:pos="1001"/>
+        </w:tabs>
+        <w:autoSpaceDE w:val="0"/>
+        <w:autoSpaceDN w:val="0"/>
+        <w:adjustRightInd w:val="0"/>
+        <w:spacing w:after="0" w:line="240" w:lineRule="auto"/>
+        <w:ind w:left="663"/>
+        <w:jc w:val="both"/>
+        <w:rPr>
+          <w:rFonts w:ascii="Calibri" w:hAnsi="Calibri" w:cs="Calibri"/>
+        </w:rPr>
+      </w:pPr>
+    </w:p>
+    <w:p>
+      <w:pPr>
+        <w:tabs>
+          <w:tab w:val="left" w:pos="338"/>
+        </w:tabs>
+        <w:autoSpaceDE w:val="0"/>
+        <w:autoSpaceDN w:val="0"/>
+        <w:adjustRightInd w:val="0"/>
+        <w:spacing w:after="0" w:line="240" w:lineRule="auto"/>
+        <w:jc w:val="both"/>
+        <w:rPr>
+          <w:rFonts w:ascii="Liberation Serif', 'Times New R" w:hAnsi="Liberation Serif', 'Times New R" w:cs="Liberation Serif', 'Times New R"/>
+          <w:b/>
+          <w:bCs/>
+          <w:color w:val="000000"/>
+          <w:highlight w:val="white"/>
+        </w:rPr>
+      </w:pPr>
+      <w:r>
+        <w:rPr>
+          <w:rFonts w:ascii="Liberation Serif', 'Times New R" w:hAnsi="Liberation Serif', 'Times New R" w:cs="Liberation Serif', 'Times New R"/>
+          <w:b/>
+          <w:bCs/>
+          <w:color w:val="000000"/>
+          <w:highlight w:val="white"/>
+        </w:rPr>
+        <w:t>7.3. Requisito funcional 3 Carga Partida:</w:t>
+      </w:r>
+    </w:p>
+    <w:p>
+      <w:pPr>
+        <w:tabs>
+          <w:tab w:val="left" w:pos="338"/>
+        </w:tabs>
+        <w:autoSpaceDE w:val="0"/>
+        <w:autoSpaceDN w:val="0"/>
+        <w:adjustRightInd w:val="0"/>
+        <w:spacing w:after="0" w:line="240" w:lineRule="auto"/>
+        <w:jc w:val="both"/>
+        <w:rPr>
+          <w:rFonts w:ascii="Liberation Serif', 'Times New R" w:hAnsi="Liberation Serif', 'Times New R" w:cs="Liberation Serif', 'Times New R"/>
+          <w:color w:val="000000"/>
+          <w:highlight w:val="white"/>
+        </w:rPr>
+      </w:pPr>
+      <w:r>
+        <w:rPr>
+          <w:rFonts w:ascii="Liberation Serif', 'Times New R" w:hAnsi="Liberation Serif', 'Times New R" w:cs="Liberation Serif', 'Times New R"/>
+          <w:color w:val="000000"/>
+          <w:highlight w:val="white"/>
+        </w:rPr>
+        <w:t>El usuario tiene la capacidad de cargar la partida, esta partida se carga desde una de las carpetas del juego en el cual queda almacenada con el nombre del jugador.</w:t>
+      </w:r>
+    </w:p>
+    <w:p>
+      <w:pPr>
+        <w:tabs>
+          <w:tab w:val="left" w:pos="1001"/>
+        </w:tabs>
+        <w:autoSpaceDE w:val="0"/>
+        <w:autoSpaceDN w:val="0"/>
+        <w:adjustRightInd w:val="0"/>
+        <w:spacing w:after="0" w:line="240" w:lineRule="auto"/>
+        <w:ind w:left="663"/>
+        <w:jc w:val="both"/>
+        <w:rPr>
+          <w:rFonts w:ascii="Calibri" w:hAnsi="Calibri" w:cs="Calibri"/>
+        </w:rPr>
+      </w:pPr>
+    </w:p>
+    <w:p>
+      <w:pPr>
+        <w:tabs>
+          <w:tab w:val="left" w:pos="338"/>
+        </w:tabs>
+        <w:autoSpaceDE w:val="0"/>
+        <w:autoSpaceDN w:val="0"/>
+        <w:adjustRightInd w:val="0"/>
+        <w:spacing w:after="0" w:line="240" w:lineRule="auto"/>
+        <w:jc w:val="both"/>
+        <w:rPr>
+          <w:rFonts w:ascii="Liberation Serif', 'Times New R" w:hAnsi="Liberation Serif', 'Times New R" w:cs="Liberation Serif', 'Times New R"/>
+          <w:b/>
+          <w:bCs/>
+          <w:color w:val="000000"/>
+          <w:highlight w:val="white"/>
+        </w:rPr>
+      </w:pPr>
+      <w:r>
+        <w:rPr>
+          <w:rFonts w:ascii="Liberation Serif', 'Times New R" w:hAnsi="Liberation Serif', 'Times New R" w:cs="Liberation Serif', 'Times New R"/>
+          <w:b/>
+          <w:bCs/>
+          <w:color w:val="000000"/>
+          <w:highlight w:val="white"/>
+        </w:rPr>
+        <w:t>7.4. Requisito funcional 4 Guardar Estado de la Partida:</w:t>
+      </w:r>
+    </w:p>
+    <w:p>
+      <w:pPr>
+        <w:tabs>
+          <w:tab w:val="left" w:pos="338"/>
+        </w:tabs>
+        <w:autoSpaceDE w:val="0"/>
+        <w:autoSpaceDN w:val="0"/>
+        <w:adjustRightInd w:val="0"/>
+        <w:spacing w:after="0" w:line="240" w:lineRule="auto"/>
+        <w:jc w:val="both"/>
+        <w:rPr>
+          <w:rFonts w:ascii="Liberation Serif', 'Times New R" w:hAnsi="Liberation Serif', 'Times New R" w:cs="Liberation Serif', 'Times New R"/>
+          <w:color w:val="000000"/>
+          <w:highlight w:val="white"/>
+        </w:rPr>
+      </w:pPr>
+      <w:r>
+        <w:rPr>
+          <w:rFonts w:ascii="Liberation Serif', 'Times New R" w:hAnsi="Liberation Serif', 'Times New R" w:cs="Liberation Serif', 'Times New R"/>
+          <w:color w:val="000000"/>
+          <w:highlight w:val="white"/>
+        </w:rPr>
+        <w:t>El usuario puede guardar el progreso de la partida, esta partida se almacena en las carpetas del juego.</w:t>
+      </w:r>
+    </w:p>
+    <w:p>
+      <w:pPr>
+        <w:tabs>
+          <w:tab w:val="left" w:pos="338"/>
+        </w:tabs>
+        <w:autoSpaceDE w:val="0"/>
+        <w:autoSpaceDN w:val="0"/>
+        <w:adjustRightInd w:val="0"/>
+        <w:spacing w:after="0" w:line="240" w:lineRule="auto"/>
+        <w:jc w:val="both"/>
+        <w:rPr>
+          <w:rFonts w:ascii="Calibri" w:hAnsi="Calibri" w:cs="Calibri"/>
+        </w:rPr>
+      </w:pPr>
+    </w:p>
+    <w:p>
+      <w:pPr>
+        <w:autoSpaceDE w:val="0"/>
+        <w:autoSpaceDN w:val="0"/>
+        <w:adjustRightInd w:val="0"/>
+        <w:spacing w:after="0" w:line="240" w:lineRule="auto"/>
+        <w:jc w:val="both"/>
+        <w:rPr>
+          <w:rFonts w:ascii="Liberation Serif', 'Times New R" w:hAnsi="Liberation Serif', 'Times New R" w:cs="Liberation Serif', 'Times New R"/>
+          <w:b/>
+          <w:bCs/>
+          <w:color w:val="000000"/>
+          <w:highlight w:val="white"/>
+        </w:rPr>
+      </w:pPr>
+      <w:r>
+        <w:rPr>
+          <w:rFonts w:ascii="Liberation Serif', 'Times New R" w:hAnsi="Liberation Serif', 'Times New R" w:cs="Liberation Serif', 'Times New R"/>
+          <w:b/>
+          <w:bCs/>
+          <w:color w:val="000000"/>
+          <w:highlight w:val="white"/>
+        </w:rPr>
         <w:lastRenderedPageBreak/>
-        <w:t>Al momento de que el usuario ingresa al juego se le solicita que digite el nombre que desea colocarle al personaje con el cual desarrollara el juego, este usuario se almacena en la base de datos local que opera el juego.</w:t>
-      </w:r>
-    </w:p>
-    <w:p>
-      <w:pPr>
-        <w:tabs>
-          <w:tab w:val="left" w:pos="338"/>
-        </w:tabs>
-        <w:autoSpaceDE w:val="0"/>
-        <w:autoSpaceDN w:val="0"/>
-        <w:adjustRightInd w:val="0"/>
-        <w:spacing w:after="0" w:line="240" w:lineRule="auto"/>
-        <w:jc w:val="both"/>
-        <w:rPr>
-          <w:rFonts w:ascii="Liberation Serif', 'Times New R" w:hAnsi="Liberation Serif', 'Times New R" w:cs="Liberation Serif', 'Times New R"/>
-          <w:b/>
-          <w:bCs/>
-          <w:color w:val="000000"/>
-          <w:highlight w:val="white"/>
-        </w:rPr>
-      </w:pPr>
-      <w:r>
-        <w:rPr>
-          <w:rFonts w:ascii="Liberation Serif', 'Times New R" w:hAnsi="Liberation Serif', 'Times New R" w:cs="Liberation Serif', 'Times New R"/>
-          <w:b/>
-          <w:bCs/>
-          <w:color w:val="000000"/>
-          <w:highlight w:val="white"/>
-        </w:rPr>
-        <w:t>7.8. Requisito funcional 2 Inicio Nueva Partida:</w:t>
-      </w:r>
-    </w:p>
-    <w:p>
-      <w:pPr>
-        <w:tabs>
-          <w:tab w:val="left" w:pos="338"/>
-        </w:tabs>
-        <w:autoSpaceDE w:val="0"/>
-        <w:autoSpaceDN w:val="0"/>
-        <w:adjustRightInd w:val="0"/>
-        <w:spacing w:after="0" w:line="240" w:lineRule="auto"/>
-        <w:jc w:val="both"/>
-        <w:rPr>
-          <w:rFonts w:ascii="Liberation Serif', 'Times New R" w:hAnsi="Liberation Serif', 'Times New R" w:cs="Liberation Serif', 'Times New R"/>
-          <w:color w:val="000000"/>
-          <w:highlight w:val="white"/>
-        </w:rPr>
-      </w:pPr>
-      <w:r>
-        <w:rPr>
-          <w:rFonts w:ascii="Liberation Serif', 'Times New R" w:hAnsi="Liberation Serif', 'Times New R" w:cs="Liberation Serif', 'Times New R"/>
-          <w:color w:val="000000"/>
-          <w:highlight w:val="white"/>
-        </w:rPr>
-        <w:t xml:space="preserve">El usuario tiene la capacidad de escoger una nueva partida, después de esto el juego inicia en el primer escenario en el cual se muestra la introducción a la universidad, este parámetro se configura directamente en el juego en el cual se determina desde donde comienza. </w:t>
-      </w:r>
-    </w:p>
-    <w:p>
-      <w:pPr>
-        <w:tabs>
-          <w:tab w:val="left" w:pos="1001"/>
-        </w:tabs>
-        <w:autoSpaceDE w:val="0"/>
-        <w:autoSpaceDN w:val="0"/>
-        <w:adjustRightInd w:val="0"/>
-        <w:spacing w:after="0" w:line="240" w:lineRule="auto"/>
-        <w:ind w:left="663"/>
+        <w:t>7.5. Requisito funcional 5 Verificación de Puntos:</w:t>
+      </w:r>
+    </w:p>
+    <w:p>
+      <w:pPr>
+        <w:autoSpaceDE w:val="0"/>
+        <w:autoSpaceDN w:val="0"/>
+        <w:adjustRightInd w:val="0"/>
+        <w:spacing w:after="0" w:line="240" w:lineRule="auto"/>
+        <w:jc w:val="both"/>
+        <w:rPr>
+          <w:rFonts w:ascii="Liberation Serif', 'Times New R" w:hAnsi="Liberation Serif', 'Times New R" w:cs="Liberation Serif', 'Times New R"/>
+          <w:color w:val="000000"/>
+          <w:highlight w:val="white"/>
+        </w:rPr>
+      </w:pPr>
+      <w:r>
+        <w:rPr>
+          <w:rFonts w:ascii="Liberation Serif', 'Times New R" w:hAnsi="Liberation Serif', 'Times New R" w:cs="Liberation Serif', 'Times New R"/>
+          <w:color w:val="000000"/>
+          <w:highlight w:val="white"/>
+        </w:rPr>
+        <w:t>El usuario puede verificar los puntos obtenidos en el desarrollo del juego, estos puntos se almacenan en la base de datos del juego.</w:t>
+      </w:r>
+    </w:p>
+    <w:p>
+      <w:pPr>
+        <w:autoSpaceDE w:val="0"/>
+        <w:autoSpaceDN w:val="0"/>
+        <w:adjustRightInd w:val="0"/>
+        <w:spacing w:after="0" w:line="240" w:lineRule="auto"/>
         <w:jc w:val="both"/>
         <w:rPr>
           <w:rFonts w:ascii="Calibri" w:hAnsi="Calibri" w:cs="Calibri"/>
@@ -5071,68 +5192,59 @@
     </w:p>
     <w:p>
       <w:pPr>
-        <w:tabs>
-          <w:tab w:val="left" w:pos="338"/>
-        </w:tabs>
-        <w:autoSpaceDE w:val="0"/>
-        <w:autoSpaceDN w:val="0"/>
-        <w:adjustRightInd w:val="0"/>
-        <w:spacing w:after="0" w:line="240" w:lineRule="auto"/>
-        <w:jc w:val="both"/>
-        <w:rPr>
-          <w:rFonts w:ascii="Liberation Serif', 'Times New R" w:hAnsi="Liberation Serif', 'Times New R" w:cs="Liberation Serif', 'Times New R"/>
-          <w:b/>
-          <w:bCs/>
-          <w:color w:val="000000"/>
-          <w:highlight w:val="white"/>
-        </w:rPr>
-      </w:pPr>
-      <w:r>
-        <w:rPr>
-          <w:rFonts w:ascii="Liberation Serif', 'Times New R" w:hAnsi="Liberation Serif', 'Times New R" w:cs="Liberation Serif', 'Times New R"/>
-          <w:b/>
-          <w:bCs/>
-          <w:color w:val="000000"/>
-          <w:highlight w:val="white"/>
-        </w:rPr>
-        <w:t>7.3. Requisito funcional 3 Carga Partida:</w:t>
-      </w:r>
-    </w:p>
-    <w:p>
-      <w:pPr>
-        <w:tabs>
-          <w:tab w:val="left" w:pos="338"/>
-        </w:tabs>
-        <w:autoSpaceDE w:val="0"/>
-        <w:autoSpaceDN w:val="0"/>
-        <w:adjustRightInd w:val="0"/>
-        <w:spacing w:after="0" w:line="240" w:lineRule="auto"/>
-        <w:jc w:val="both"/>
-        <w:rPr>
-          <w:rFonts w:ascii="Liberation Serif', 'Times New R" w:hAnsi="Liberation Serif', 'Times New R" w:cs="Liberation Serif', 'Times New R"/>
-          <w:color w:val="000000"/>
-          <w:highlight w:val="white"/>
-        </w:rPr>
-      </w:pPr>
-      <w:r>
-        <w:rPr>
-          <w:rFonts w:ascii="Liberation Serif', 'Times New R" w:hAnsi="Liberation Serif', 'Times New R" w:cs="Liberation Serif', 'Times New R"/>
-          <w:color w:val="000000"/>
-          <w:highlight w:val="white"/>
-        </w:rPr>
-        <w:t>El usuario tiene la capacidad de cargar la partida, esta partida se carga desde una de las carpetas del juego en el cual queda almacenada con el nombre del jugador.</w:t>
-      </w:r>
-    </w:p>
-    <w:p>
-      <w:pPr>
-        <w:tabs>
-          <w:tab w:val="left" w:pos="1001"/>
-        </w:tabs>
-        <w:autoSpaceDE w:val="0"/>
-        <w:autoSpaceDN w:val="0"/>
-        <w:adjustRightInd w:val="0"/>
-        <w:spacing w:after="0" w:line="240" w:lineRule="auto"/>
-        <w:ind w:left="663"/>
+        <w:autoSpaceDE w:val="0"/>
+        <w:autoSpaceDN w:val="0"/>
+        <w:adjustRightInd w:val="0"/>
+        <w:spacing w:after="0" w:line="240" w:lineRule="auto"/>
+        <w:jc w:val="both"/>
+        <w:rPr>
+          <w:rFonts w:ascii="Liberation Serif', 'Times New R" w:hAnsi="Liberation Serif', 'Times New R" w:cs="Liberation Serif', 'Times New R"/>
+          <w:b/>
+          <w:bCs/>
+          <w:color w:val="000000"/>
+          <w:highlight w:val="white"/>
+        </w:rPr>
+      </w:pPr>
+      <w:r>
+        <w:rPr>
+          <w:rFonts w:ascii="Liberation Serif', 'Times New R" w:hAnsi="Liberation Serif', 'Times New R" w:cs="Liberation Serif', 'Times New R"/>
+          <w:b/>
+          <w:bCs/>
+          <w:color w:val="000000"/>
+          <w:highlight w:val="white"/>
+        </w:rPr>
+        <w:t>7.6. Requisito funcional 6 Tabla de Objetivos Alcanzados:</w:t>
+      </w:r>
+    </w:p>
+    <w:p>
+      <w:pPr>
+        <w:autoSpaceDE w:val="0"/>
+        <w:autoSpaceDN w:val="0"/>
+        <w:adjustRightInd w:val="0"/>
+        <w:spacing w:after="0" w:line="240" w:lineRule="auto"/>
+        <w:jc w:val="both"/>
+        <w:rPr>
+          <w:rFonts w:ascii="Liberation Serif', 'Times New R" w:hAnsi="Liberation Serif', 'Times New R" w:cs="Liberation Serif', 'Times New R"/>
+          <w:color w:val="000000"/>
+          <w:highlight w:val="white"/>
+        </w:rPr>
+      </w:pPr>
+      <w:r>
+        <w:rPr>
+          <w:rFonts w:ascii="Liberation Serif', 'Times New R" w:hAnsi="Liberation Serif', 'Times New R" w:cs="Liberation Serif', 'Times New R"/>
+          <w:color w:val="000000"/>
+          <w:highlight w:val="white"/>
+        </w:rPr>
+        <w:t>Visualización de los objetivos alcanzados en una barra de estados.</w:t>
+      </w:r>
+    </w:p>
+    <w:p>
+      <w:pPr>
+        <w:autoSpaceDE w:val="0"/>
+        <w:autoSpaceDN w:val="0"/>
+        <w:adjustRightInd w:val="0"/>
+        <w:spacing w:after="0" w:line="240" w:lineRule="auto"/>
+        <w:ind w:left="720"/>
         <w:jc w:val="both"/>
         <w:rPr>
           <w:rFonts w:ascii="Calibri" w:hAnsi="Calibri" w:cs="Calibri"/>
@@ -5141,63 +5253,32 @@
     </w:p>
     <w:p>
       <w:pPr>
-        <w:tabs>
-          <w:tab w:val="left" w:pos="338"/>
-        </w:tabs>
-        <w:autoSpaceDE w:val="0"/>
-        <w:autoSpaceDN w:val="0"/>
-        <w:adjustRightInd w:val="0"/>
-        <w:spacing w:after="0" w:line="240" w:lineRule="auto"/>
-        <w:jc w:val="both"/>
-        <w:rPr>
-          <w:rFonts w:ascii="Liberation Serif', 'Times New R" w:hAnsi="Liberation Serif', 'Times New R" w:cs="Liberation Serif', 'Times New R"/>
-          <w:b/>
-          <w:bCs/>
-          <w:color w:val="000000"/>
-          <w:highlight w:val="white"/>
-        </w:rPr>
-      </w:pPr>
-      <w:r>
-        <w:rPr>
-          <w:rFonts w:ascii="Liberation Serif', 'Times New R" w:hAnsi="Liberation Serif', 'Times New R" w:cs="Liberation Serif', 'Times New R"/>
-          <w:b/>
-          <w:bCs/>
-          <w:color w:val="000000"/>
-          <w:highlight w:val="white"/>
-        </w:rPr>
-        <w:t>7.4. Requisito funcional 4 Guardar Estado de la Partida:</w:t>
-      </w:r>
-    </w:p>
-    <w:p>
-      <w:pPr>
-        <w:tabs>
-          <w:tab w:val="left" w:pos="338"/>
-        </w:tabs>
-        <w:autoSpaceDE w:val="0"/>
-        <w:autoSpaceDN w:val="0"/>
-        <w:adjustRightInd w:val="0"/>
-        <w:spacing w:after="0" w:line="240" w:lineRule="auto"/>
-        <w:jc w:val="both"/>
-        <w:rPr>
-          <w:rFonts w:ascii="Liberation Serif', 'Times New R" w:hAnsi="Liberation Serif', 'Times New R" w:cs="Liberation Serif', 'Times New R"/>
-          <w:color w:val="000000"/>
-          <w:highlight w:val="white"/>
-        </w:rPr>
-      </w:pPr>
-      <w:r>
-        <w:rPr>
-          <w:rFonts w:ascii="Liberation Serif', 'Times New R" w:hAnsi="Liberation Serif', 'Times New R" w:cs="Liberation Serif', 'Times New R"/>
-          <w:color w:val="000000"/>
-          <w:highlight w:val="white"/>
-        </w:rPr>
-        <w:t>El usuario puede guardar el progreso de la partida, esta partida se almacena en las carpetas del juego.</w:t>
-      </w:r>
-    </w:p>
-    <w:p>
-      <w:pPr>
-        <w:tabs>
-          <w:tab w:val="left" w:pos="338"/>
-        </w:tabs>
+        <w:autoSpaceDE w:val="0"/>
+        <w:autoSpaceDN w:val="0"/>
+        <w:adjustRightInd w:val="0"/>
+        <w:spacing w:after="0" w:line="240" w:lineRule="auto"/>
+        <w:jc w:val="both"/>
+        <w:rPr>
+          <w:rFonts w:ascii="Liberation Serif', 'Times New R" w:hAnsi="Liberation Serif', 'Times New R" w:cs="Liberation Serif', 'Times New R"/>
+          <w:b/>
+          <w:bCs/>
+          <w:color w:val="000000"/>
+          <w:highlight w:val="white"/>
+        </w:rPr>
+      </w:pPr>
+      <w:r>
+        <w:rPr>
+          <w:rFonts w:ascii="Liberation Serif', 'Times New R" w:hAnsi="Liberation Serif', 'Times New R" w:cs="Liberation Serif', 'Times New R"/>
+          <w:b/>
+          <w:bCs/>
+          <w:color w:val="000000"/>
+          <w:highlight w:val="white"/>
+        </w:rPr>
+        <w:t>8. REQUISITOS NO FUNCIONALES:</w:t>
+      </w:r>
+    </w:p>
+    <w:p>
+      <w:pPr>
         <w:autoSpaceDE w:val="0"/>
         <w:autoSpaceDN w:val="0"/>
         <w:adjustRightInd w:val="0"/>
@@ -5231,37 +5312,87 @@
           <w:color w:val="000000"/>
           <w:highlight w:val="white"/>
         </w:rPr>
-        <w:t>7.5. Requisito funcional 5 Verificación de Puntos:</w:t>
-      </w:r>
-    </w:p>
-    <w:p>
-      <w:pPr>
-        <w:autoSpaceDE w:val="0"/>
-        <w:autoSpaceDN w:val="0"/>
-        <w:adjustRightInd w:val="0"/>
-        <w:spacing w:after="0" w:line="240" w:lineRule="auto"/>
-        <w:jc w:val="both"/>
-        <w:rPr>
-          <w:rFonts w:ascii="Liberation Serif', 'Times New R" w:hAnsi="Liberation Serif', 'Times New R" w:cs="Liberation Serif', 'Times New R"/>
-          <w:color w:val="000000"/>
-          <w:highlight w:val="white"/>
-        </w:rPr>
-      </w:pPr>
-      <w:r>
-        <w:rPr>
-          <w:rFonts w:ascii="Liberation Serif', 'Times New R" w:hAnsi="Liberation Serif', 'Times New R" w:cs="Liberation Serif', 'Times New R"/>
-          <w:color w:val="000000"/>
-          <w:highlight w:val="white"/>
-        </w:rPr>
-        <w:t>El usuario puede verificar los puntos obtenidos en el desarrollo del juego, estos puntos se almacenan en la base de datos del juego.</w:t>
-      </w:r>
-    </w:p>
-    <w:p>
-      <w:pPr>
-        <w:autoSpaceDE w:val="0"/>
-        <w:autoSpaceDN w:val="0"/>
-        <w:adjustRightInd w:val="0"/>
-        <w:spacing w:after="0" w:line="240" w:lineRule="auto"/>
+        <w:t>8.1. Requisitos de rendimiento:</w:t>
+      </w:r>
+    </w:p>
+    <w:p>
+      <w:pPr>
+        <w:tabs>
+          <w:tab w:val="left" w:pos="288"/>
+        </w:tabs>
+        <w:autoSpaceDE w:val="0"/>
+        <w:autoSpaceDN w:val="0"/>
+        <w:adjustRightInd w:val="0"/>
+        <w:spacing w:after="0" w:line="240" w:lineRule="auto"/>
+        <w:jc w:val="both"/>
+        <w:rPr>
+          <w:rFonts w:ascii="Liberation Serif', 'Times New R" w:hAnsi="Liberation Serif', 'Times New R" w:cs="Liberation Serif', 'Times New R"/>
+          <w:color w:val="000000"/>
+          <w:highlight w:val="white"/>
+        </w:rPr>
+      </w:pPr>
+      <w:r>
+        <w:rPr>
+          <w:rFonts w:ascii="Liberation Serif', 'Times New R" w:hAnsi="Liberation Serif', 'Times New R" w:cs="Liberation Serif', 'Times New R"/>
+          <w:color w:val="000000"/>
+          <w:highlight w:val="white"/>
+        </w:rPr>
+        <w:t xml:space="preserve">8.11. Para verificar la cantidad de usuarios en </w:t>
+      </w:r>
+      <w:proofErr w:type="gramStart"/>
+      <w:r>
+        <w:rPr>
+          <w:rFonts w:ascii="Liberation Serif', 'Times New R" w:hAnsi="Liberation Serif', 'Times New R" w:cs="Liberation Serif', 'Times New R"/>
+          <w:color w:val="000000"/>
+          <w:highlight w:val="white"/>
+        </w:rPr>
+        <w:t>simultaneo</w:t>
+      </w:r>
+      <w:proofErr w:type="gramEnd"/>
+      <w:r>
+        <w:rPr>
+          <w:rFonts w:ascii="Liberation Serif', 'Times New R" w:hAnsi="Liberation Serif', 'Times New R" w:cs="Liberation Serif', 'Times New R"/>
+          <w:color w:val="000000"/>
+          <w:highlight w:val="white"/>
+        </w:rPr>
+        <w:t xml:space="preserve"> que soporta el aplicativo se tienen que realizar unas pruebas de performance y estrés en el servidor donde está alojado el software con el fin de validar que sea capaz de soportar la gran cantidad de conexiones de usuarios en simultáneos.</w:t>
+      </w:r>
+    </w:p>
+    <w:p>
+      <w:pPr>
+        <w:tabs>
+          <w:tab w:val="left" w:pos="288"/>
+        </w:tabs>
+        <w:autoSpaceDE w:val="0"/>
+        <w:autoSpaceDN w:val="0"/>
+        <w:adjustRightInd w:val="0"/>
+        <w:spacing w:after="0" w:line="240" w:lineRule="auto"/>
+        <w:jc w:val="both"/>
+        <w:rPr>
+          <w:rFonts w:ascii="Liberation Serif', 'Times New R" w:hAnsi="Liberation Serif', 'Times New R" w:cs="Liberation Serif', 'Times New R"/>
+          <w:color w:val="000000"/>
+          <w:highlight w:val="white"/>
+        </w:rPr>
+      </w:pPr>
+      <w:r>
+        <w:rPr>
+          <w:rFonts w:ascii="Liberation Serif', 'Times New R" w:hAnsi="Liberation Serif', 'Times New R" w:cs="Liberation Serif', 'Times New R"/>
+          <w:color w:val="000000"/>
+          <w:highlight w:val="white"/>
+        </w:rPr>
+        <w:t>8.1.2. El software debe tener capacidad de manejar 1000 sesiones concurrentes aproximadamente este valor se verificará al momento de realizar las correspondientes pruebas de respuesta del aplicativo.</w:t>
+      </w:r>
+    </w:p>
+    <w:p>
+      <w:pPr>
+        <w:tabs>
+          <w:tab w:val="left" w:pos="1008"/>
+        </w:tabs>
+        <w:autoSpaceDE w:val="0"/>
+        <w:autoSpaceDN w:val="0"/>
+        <w:adjustRightInd w:val="0"/>
+        <w:spacing w:after="0" w:line="240" w:lineRule="auto"/>
+        <w:ind w:left="720"/>
         <w:jc w:val="both"/>
         <w:rPr>
           <w:rFonts w:ascii="Calibri" w:hAnsi="Calibri" w:cs="Calibri"/>
@@ -5270,59 +5401,178 @@
     </w:p>
     <w:p>
       <w:pPr>
-        <w:autoSpaceDE w:val="0"/>
-        <w:autoSpaceDN w:val="0"/>
-        <w:adjustRightInd w:val="0"/>
-        <w:spacing w:after="0" w:line="240" w:lineRule="auto"/>
-        <w:jc w:val="both"/>
-        <w:rPr>
-          <w:rFonts w:ascii="Liberation Serif', 'Times New R" w:hAnsi="Liberation Serif', 'Times New R" w:cs="Liberation Serif', 'Times New R"/>
-          <w:b/>
-          <w:bCs/>
-          <w:color w:val="000000"/>
-          <w:highlight w:val="white"/>
-        </w:rPr>
-      </w:pPr>
-      <w:r>
-        <w:rPr>
-          <w:rFonts w:ascii="Liberation Serif', 'Times New R" w:hAnsi="Liberation Serif', 'Times New R" w:cs="Liberation Serif', 'Times New R"/>
-          <w:b/>
-          <w:bCs/>
-          <w:color w:val="000000"/>
-          <w:highlight w:val="white"/>
-        </w:rPr>
-        <w:t>7.6. Requisito funcional 6 Tabla de Objetivos Alcanzados:</w:t>
-      </w:r>
-    </w:p>
-    <w:p>
-      <w:pPr>
-        <w:autoSpaceDE w:val="0"/>
-        <w:autoSpaceDN w:val="0"/>
-        <w:adjustRightInd w:val="0"/>
-        <w:spacing w:after="0" w:line="240" w:lineRule="auto"/>
-        <w:jc w:val="both"/>
-        <w:rPr>
-          <w:rFonts w:ascii="Liberation Serif', 'Times New R" w:hAnsi="Liberation Serif', 'Times New R" w:cs="Liberation Serif', 'Times New R"/>
-          <w:color w:val="000000"/>
-          <w:highlight w:val="white"/>
-        </w:rPr>
-      </w:pPr>
-      <w:r>
-        <w:rPr>
-          <w:rFonts w:ascii="Liberation Serif', 'Times New R" w:hAnsi="Liberation Serif', 'Times New R" w:cs="Liberation Serif', 'Times New R"/>
-          <w:color w:val="000000"/>
-          <w:highlight w:val="white"/>
-        </w:rPr>
-        <w:t>Visualización de los objetivos alcanzados en una barra de estados.</w:t>
-      </w:r>
-    </w:p>
-    <w:p>
-      <w:pPr>
-        <w:autoSpaceDE w:val="0"/>
-        <w:autoSpaceDN w:val="0"/>
-        <w:adjustRightInd w:val="0"/>
-        <w:spacing w:after="0" w:line="240" w:lineRule="auto"/>
-        <w:ind w:left="720"/>
+        <w:tabs>
+          <w:tab w:val="left" w:pos="288"/>
+        </w:tabs>
+        <w:autoSpaceDE w:val="0"/>
+        <w:autoSpaceDN w:val="0"/>
+        <w:adjustRightInd w:val="0"/>
+        <w:spacing w:after="0" w:line="240" w:lineRule="auto"/>
+        <w:jc w:val="both"/>
+        <w:rPr>
+          <w:rFonts w:ascii="Liberation Serif', 'Times New R" w:hAnsi="Liberation Serif', 'Times New R" w:cs="Liberation Serif', 'Times New R"/>
+          <w:b/>
+          <w:bCs/>
+          <w:color w:val="000000"/>
+          <w:highlight w:val="white"/>
+        </w:rPr>
+      </w:pPr>
+      <w:r>
+        <w:rPr>
+          <w:rFonts w:ascii="Liberation Serif', 'Times New R" w:hAnsi="Liberation Serif', 'Times New R" w:cs="Liberation Serif', 'Times New R"/>
+          <w:b/>
+          <w:bCs/>
+          <w:color w:val="000000"/>
+          <w:highlight w:val="white"/>
+        </w:rPr>
+        <w:t>8.2. Seguridad:</w:t>
+      </w:r>
+    </w:p>
+    <w:p>
+      <w:pPr>
+        <w:tabs>
+          <w:tab w:val="left" w:pos="288"/>
+        </w:tabs>
+        <w:autoSpaceDE w:val="0"/>
+        <w:autoSpaceDN w:val="0"/>
+        <w:adjustRightInd w:val="0"/>
+        <w:spacing w:after="0" w:line="240" w:lineRule="auto"/>
+        <w:jc w:val="both"/>
+        <w:rPr>
+          <w:rFonts w:ascii="Liberation Serif', 'Times New R" w:hAnsi="Liberation Serif', 'Times New R" w:cs="Liberation Serif', 'Times New R"/>
+          <w:color w:val="000000"/>
+          <w:highlight w:val="white"/>
+        </w:rPr>
+      </w:pPr>
+      <w:r>
+        <w:rPr>
+          <w:rFonts w:ascii="Liberation Serif', 'Times New R" w:hAnsi="Liberation Serif', 'Times New R" w:cs="Liberation Serif', 'Times New R"/>
+          <w:color w:val="000000"/>
+          <w:highlight w:val="white"/>
+        </w:rPr>
+        <w:t>Para brindar seguridad del software, se debe implementar una política de firewall para que el aplicativo no pueda ser accedido desde afuera, esto con el fin de prevenir un ataque a la red interna de la universidad.</w:t>
+      </w:r>
+    </w:p>
+    <w:p>
+      <w:pPr>
+        <w:tabs>
+          <w:tab w:val="left" w:pos="288"/>
+        </w:tabs>
+        <w:autoSpaceDE w:val="0"/>
+        <w:autoSpaceDN w:val="0"/>
+        <w:adjustRightInd w:val="0"/>
+        <w:spacing w:after="0" w:line="240" w:lineRule="auto"/>
+        <w:jc w:val="both"/>
+        <w:rPr>
+          <w:rFonts w:ascii="Liberation Serif', 'Times New R" w:hAnsi="Liberation Serif', 'Times New R" w:cs="Liberation Serif', 'Times New R"/>
+          <w:color w:val="000000"/>
+          <w:highlight w:val="white"/>
+        </w:rPr>
+      </w:pPr>
+      <w:r>
+        <w:rPr>
+          <w:rFonts w:ascii="Liberation Serif', 'Times New R" w:hAnsi="Liberation Serif', 'Times New R" w:cs="Liberation Serif', 'Times New R"/>
+          <w:color w:val="000000"/>
+          <w:highlight w:val="white"/>
+        </w:rPr>
+        <w:t xml:space="preserve">8.2.1. Incorporar servidor </w:t>
+      </w:r>
+      <w:proofErr w:type="spellStart"/>
+      <w:r>
+        <w:rPr>
+          <w:rFonts w:ascii="Liberation Serif', 'Times New R" w:hAnsi="Liberation Serif', 'Times New R" w:cs="Liberation Serif', 'Times New R"/>
+          <w:color w:val="000000"/>
+          <w:highlight w:val="white"/>
+        </w:rPr>
+        <w:t>syslog</w:t>
+      </w:r>
+      <w:proofErr w:type="spellEnd"/>
+      <w:r>
+        <w:rPr>
+          <w:rFonts w:ascii="Liberation Serif', 'Times New R" w:hAnsi="Liberation Serif', 'Times New R" w:cs="Liberation Serif', 'Times New R"/>
+          <w:color w:val="000000"/>
+          <w:highlight w:val="white"/>
+        </w:rPr>
+        <w:t xml:space="preserve"> para verificar los diferentes eventos y usuarios que se </w:t>
+      </w:r>
+      <w:proofErr w:type="spellStart"/>
+      <w:r>
+        <w:rPr>
+          <w:rFonts w:ascii="Liberation Serif', 'Times New R" w:hAnsi="Liberation Serif', 'Times New R" w:cs="Liberation Serif', 'Times New R"/>
+          <w:color w:val="000000"/>
+          <w:highlight w:val="white"/>
+        </w:rPr>
+        <w:t>loguean</w:t>
+      </w:r>
+      <w:proofErr w:type="spellEnd"/>
+      <w:r>
+        <w:rPr>
+          <w:rFonts w:ascii="Liberation Serif', 'Times New R" w:hAnsi="Liberation Serif', 'Times New R" w:cs="Liberation Serif', 'Times New R"/>
+          <w:color w:val="000000"/>
+          <w:highlight w:val="white"/>
+        </w:rPr>
+        <w:t xml:space="preserve"> al aplicativo.</w:t>
+      </w:r>
+    </w:p>
+    <w:p>
+      <w:pPr>
+        <w:tabs>
+          <w:tab w:val="left" w:pos="288"/>
+        </w:tabs>
+        <w:autoSpaceDE w:val="0"/>
+        <w:autoSpaceDN w:val="0"/>
+        <w:adjustRightInd w:val="0"/>
+        <w:spacing w:after="0" w:line="240" w:lineRule="auto"/>
+        <w:jc w:val="both"/>
+        <w:rPr>
+          <w:rFonts w:ascii="Liberation Serif', 'Times New R" w:hAnsi="Liberation Serif', 'Times New R" w:cs="Liberation Serif', 'Times New R"/>
+          <w:color w:val="000000"/>
+          <w:highlight w:val="white"/>
+        </w:rPr>
+      </w:pPr>
+      <w:r>
+        <w:rPr>
+          <w:rFonts w:ascii="Liberation Serif', 'Times New R" w:hAnsi="Liberation Serif', 'Times New R" w:cs="Liberation Serif', 'Times New R"/>
+          <w:color w:val="000000"/>
+          <w:highlight w:val="white"/>
+        </w:rPr>
+        <w:t>8.2.2. El aplicativo solo se podrá usar dentro del campus de la universidad siempre y cuando el dispositivo se encuentre conectado a la red de la universidad ya sea vía cableada o inalámbrica.</w:t>
+      </w:r>
+    </w:p>
+    <w:p>
+      <w:pPr>
+        <w:tabs>
+          <w:tab w:val="left" w:pos="288"/>
+        </w:tabs>
+        <w:autoSpaceDE w:val="0"/>
+        <w:autoSpaceDN w:val="0"/>
+        <w:adjustRightInd w:val="0"/>
+        <w:spacing w:after="0" w:line="240" w:lineRule="auto"/>
+        <w:jc w:val="both"/>
+        <w:rPr>
+          <w:rFonts w:ascii="Liberation Serif', 'Times New R" w:hAnsi="Liberation Serif', 'Times New R" w:cs="Liberation Serif', 'Times New R"/>
+          <w:color w:val="000000"/>
+          <w:highlight w:val="white"/>
+        </w:rPr>
+      </w:pPr>
+      <w:r>
+        <w:rPr>
+          <w:rFonts w:ascii="Liberation Serif', 'Times New R" w:hAnsi="Liberation Serif', 'Times New R" w:cs="Liberation Serif', 'Times New R"/>
+          <w:color w:val="000000"/>
+          <w:highlight w:val="white"/>
+        </w:rPr>
+        <w:t>8.2.3. El servidor donde se encuentre alojado el aplicativo debe contar con acceso restringido a personal no autorizado con el fin de que no puedan sabotear el servidor o evitar sacar una copia del aplicativo para fines lucrativos.</w:t>
+      </w:r>
+    </w:p>
+    <w:p>
+      <w:pPr>
+        <w:tabs>
+          <w:tab w:val="left" w:pos="288"/>
+        </w:tabs>
+        <w:autoSpaceDE w:val="0"/>
+        <w:autoSpaceDN w:val="0"/>
+        <w:adjustRightInd w:val="0"/>
+        <w:spacing w:after="0" w:line="240" w:lineRule="auto"/>
         <w:jc w:val="both"/>
         <w:rPr>
           <w:rFonts w:ascii="Calibri" w:hAnsi="Calibri" w:cs="Calibri"/>
@@ -5331,32 +5581,88 @@
     </w:p>
     <w:p>
       <w:pPr>
-        <w:autoSpaceDE w:val="0"/>
-        <w:autoSpaceDN w:val="0"/>
-        <w:adjustRightInd w:val="0"/>
-        <w:spacing w:after="0" w:line="240" w:lineRule="auto"/>
-        <w:jc w:val="both"/>
-        <w:rPr>
-          <w:rFonts w:ascii="Liberation Serif', 'Times New R" w:hAnsi="Liberation Serif', 'Times New R" w:cs="Liberation Serif', 'Times New R"/>
-          <w:b/>
-          <w:bCs/>
-          <w:color w:val="000000"/>
-          <w:highlight w:val="white"/>
-        </w:rPr>
-      </w:pPr>
-      <w:r>
-        <w:rPr>
-          <w:rFonts w:ascii="Liberation Serif', 'Times New R" w:hAnsi="Liberation Serif', 'Times New R" w:cs="Liberation Serif', 'Times New R"/>
-          <w:b/>
-          <w:bCs/>
-          <w:color w:val="000000"/>
-          <w:highlight w:val="white"/>
-        </w:rPr>
-        <w:t>8. REQUISITOS NO FUNCIONALES:</w:t>
-      </w:r>
-    </w:p>
-    <w:p>
-      <w:pPr>
+        <w:tabs>
+          <w:tab w:val="left" w:pos="288"/>
+        </w:tabs>
+        <w:autoSpaceDE w:val="0"/>
+        <w:autoSpaceDN w:val="0"/>
+        <w:adjustRightInd w:val="0"/>
+        <w:spacing w:after="0" w:line="240" w:lineRule="auto"/>
+        <w:jc w:val="both"/>
+        <w:rPr>
+          <w:rFonts w:ascii="Liberation Serif', 'Times New R" w:hAnsi="Liberation Serif', 'Times New R" w:cs="Liberation Serif', 'Times New R"/>
+          <w:b/>
+          <w:bCs/>
+          <w:color w:val="000000"/>
+          <w:highlight w:val="white"/>
+        </w:rPr>
+      </w:pPr>
+      <w:r>
+        <w:rPr>
+          <w:rFonts w:ascii="Liberation Serif', 'Times New R" w:hAnsi="Liberation Serif', 'Times New R" w:cs="Liberation Serif', 'Times New R"/>
+          <w:b/>
+          <w:bCs/>
+          <w:color w:val="000000"/>
+          <w:highlight w:val="white"/>
+        </w:rPr>
+        <w:t>8.3. Fiabilidad:</w:t>
+      </w:r>
+    </w:p>
+    <w:p>
+      <w:pPr>
+        <w:tabs>
+          <w:tab w:val="left" w:pos="288"/>
+        </w:tabs>
+        <w:autoSpaceDE w:val="0"/>
+        <w:autoSpaceDN w:val="0"/>
+        <w:adjustRightInd w:val="0"/>
+        <w:spacing w:after="0" w:line="240" w:lineRule="auto"/>
+        <w:jc w:val="both"/>
+        <w:rPr>
+          <w:rFonts w:ascii="Liberation Serif', 'Times New R" w:hAnsi="Liberation Serif', 'Times New R" w:cs="Liberation Serif', 'Times New R"/>
+          <w:color w:val="000000"/>
+          <w:highlight w:val="white"/>
+        </w:rPr>
+      </w:pPr>
+      <w:r>
+        <w:rPr>
+          <w:rFonts w:ascii="Liberation Serif', 'Times New R" w:hAnsi="Liberation Serif', 'Times New R" w:cs="Liberation Serif', 'Times New R"/>
+          <w:color w:val="000000"/>
+          <w:highlight w:val="white"/>
+        </w:rPr>
+        <w:t>8.3.1. El software debe estar en capacidad de estar operativo las 24 horas del día ya que el software va a hacer utilizado por todo el personal de la universidad.</w:t>
+      </w:r>
+    </w:p>
+    <w:p>
+      <w:pPr>
+        <w:tabs>
+          <w:tab w:val="left" w:pos="288"/>
+        </w:tabs>
+        <w:autoSpaceDE w:val="0"/>
+        <w:autoSpaceDN w:val="0"/>
+        <w:adjustRightInd w:val="0"/>
+        <w:spacing w:after="0" w:line="240" w:lineRule="auto"/>
+        <w:jc w:val="both"/>
+        <w:rPr>
+          <w:rFonts w:ascii="Liberation Serif', 'Times New R" w:hAnsi="Liberation Serif', 'Times New R" w:cs="Liberation Serif', 'Times New R"/>
+          <w:color w:val="000000"/>
+          <w:highlight w:val="white"/>
+        </w:rPr>
+      </w:pPr>
+      <w:r>
+        <w:rPr>
+          <w:rFonts w:ascii="Liberation Serif', 'Times New R" w:hAnsi="Liberation Serif', 'Times New R" w:cs="Liberation Serif', 'Times New R"/>
+          <w:color w:val="000000"/>
+          <w:highlight w:val="white"/>
+        </w:rPr>
+        <w:t>8.3.2. El software tendrá un apagado cada 2 meses de 2 horas en el cual se realizará mantenimiento correctivo o en caso de falla de alguno de los componentes del software.</w:t>
+      </w:r>
+    </w:p>
+    <w:p>
+      <w:pPr>
+        <w:tabs>
+          <w:tab w:val="left" w:pos="288"/>
+        </w:tabs>
         <w:autoSpaceDE w:val="0"/>
         <w:autoSpaceDN w:val="0"/>
         <w:adjustRightInd w:val="0"/>
@@ -5369,32 +5675,6 @@
     </w:p>
     <w:p>
       <w:pPr>
-        <w:autoSpaceDE w:val="0"/>
-        <w:autoSpaceDN w:val="0"/>
-        <w:adjustRightInd w:val="0"/>
-        <w:spacing w:after="0" w:line="240" w:lineRule="auto"/>
-        <w:jc w:val="both"/>
-        <w:rPr>
-          <w:rFonts w:ascii="Liberation Serif', 'Times New R" w:hAnsi="Liberation Serif', 'Times New R" w:cs="Liberation Serif', 'Times New R"/>
-          <w:b/>
-          <w:bCs/>
-          <w:color w:val="000000"/>
-          <w:highlight w:val="white"/>
-        </w:rPr>
-      </w:pPr>
-      <w:r>
-        <w:rPr>
-          <w:rFonts w:ascii="Liberation Serif', 'Times New R" w:hAnsi="Liberation Serif', 'Times New R" w:cs="Liberation Serif', 'Times New R"/>
-          <w:b/>
-          <w:bCs/>
-          <w:color w:val="000000"/>
-          <w:highlight w:val="white"/>
-        </w:rPr>
-        <w:t>8.1. Requisitos de rendimiento:</w:t>
-      </w:r>
-    </w:p>
-    <w:p>
-      <w:pPr>
         <w:tabs>
           <w:tab w:val="left" w:pos="288"/>
         </w:tabs>
@@ -5405,35 +5685,21 @@
         <w:jc w:val="both"/>
         <w:rPr>
           <w:rFonts w:ascii="Liberation Serif', 'Times New R" w:hAnsi="Liberation Serif', 'Times New R" w:cs="Liberation Serif', 'Times New R"/>
-          <w:color w:val="000000"/>
-          <w:highlight w:val="white"/>
-        </w:rPr>
-      </w:pPr>
-      <w:r>
-        <w:rPr>
-          <w:rFonts w:ascii="Liberation Serif', 'Times New R" w:hAnsi="Liberation Serif', 'Times New R" w:cs="Liberation Serif', 'Times New R"/>
-          <w:color w:val="000000"/>
-          <w:highlight w:val="white"/>
-        </w:rPr>
-        <w:t xml:space="preserve">8.11. Para verificar la cantidad de usuarios en </w:t>
-      </w:r>
-      <w:proofErr w:type="gramStart"/>
-      <w:r>
-        <w:rPr>
-          <w:rFonts w:ascii="Liberation Serif', 'Times New R" w:hAnsi="Liberation Serif', 'Times New R" w:cs="Liberation Serif', 'Times New R"/>
-          <w:color w:val="000000"/>
-          <w:highlight w:val="white"/>
-        </w:rPr>
-        <w:t>simultaneo</w:t>
-      </w:r>
-      <w:proofErr w:type="gramEnd"/>
-      <w:r>
-        <w:rPr>
-          <w:rFonts w:ascii="Liberation Serif', 'Times New R" w:hAnsi="Liberation Serif', 'Times New R" w:cs="Liberation Serif', 'Times New R"/>
-          <w:color w:val="000000"/>
-          <w:highlight w:val="white"/>
-        </w:rPr>
-        <w:t xml:space="preserve"> que soporta el aplicativo se tienen que realizar unas pruebas de performance y estrés en el servidor donde está alojado el software con el fin de validar que sea capaz de soportar la gran cantidad de conexiones de usuarios en simultáneos.</w:t>
+          <w:b/>
+          <w:bCs/>
+          <w:color w:val="000000"/>
+          <w:highlight w:val="white"/>
+        </w:rPr>
+      </w:pPr>
+      <w:r>
+        <w:rPr>
+          <w:rFonts w:ascii="Liberation Serif', 'Times New R" w:hAnsi="Liberation Serif', 'Times New R" w:cs="Liberation Serif', 'Times New R"/>
+          <w:b/>
+          <w:bCs/>
+          <w:color w:val="000000"/>
+          <w:highlight w:val="white"/>
+        </w:rPr>
+        <w:t>8.4. Disponibilidad:</w:t>
       </w:r>
     </w:p>
     <w:p>
@@ -5458,19 +5724,97 @@
           <w:color w:val="000000"/>
           <w:highlight w:val="white"/>
         </w:rPr>
-        <w:t>8.1.2. El software debe tener capacidad de manejar 1000 sesiones concurrentes aproximadamente este valor se verificará al momento de realizar las correspondientes pruebas de respuesta del aplicativo.</w:t>
-      </w:r>
-    </w:p>
-    <w:p>
-      <w:pPr>
-        <w:tabs>
-          <w:tab w:val="left" w:pos="1008"/>
-        </w:tabs>
-        <w:autoSpaceDE w:val="0"/>
-        <w:autoSpaceDN w:val="0"/>
-        <w:adjustRightInd w:val="0"/>
-        <w:spacing w:after="0" w:line="240" w:lineRule="auto"/>
-        <w:ind w:left="720"/>
+        <w:t xml:space="preserve">8.4.1 El nivel de disponibilidad para este software depende mucho del ambiente en donde se va a desplegar, en este caso se espera que se pueda entregar un 99,5% debido a que el software no va a contar con redundancia debido que se necesitarían dos máquinas virtuales para desplegar el software con replicación de base de datos, esta replicación exige tener buen </w:t>
+      </w:r>
+      <w:proofErr w:type="spellStart"/>
+      <w:r>
+        <w:rPr>
+          <w:rFonts w:ascii="Liberation Serif', 'Times New R" w:hAnsi="Liberation Serif', 'Times New R" w:cs="Liberation Serif', 'Times New R"/>
+          <w:color w:val="000000"/>
+          <w:highlight w:val="white"/>
+        </w:rPr>
+        <w:t>storage</w:t>
+      </w:r>
+      <w:proofErr w:type="spellEnd"/>
+      <w:r>
+        <w:rPr>
+          <w:rFonts w:ascii="Liberation Serif', 'Times New R" w:hAnsi="Liberation Serif', 'Times New R" w:cs="Liberation Serif', 'Times New R"/>
+          <w:color w:val="000000"/>
+          <w:highlight w:val="white"/>
+        </w:rPr>
+        <w:t xml:space="preserve"> lo cual se necesitarían maquinas con buena capacidad de almacenamiento.</w:t>
+      </w:r>
+    </w:p>
+    <w:p>
+      <w:pPr>
+        <w:tabs>
+          <w:tab w:val="left" w:pos="288"/>
+        </w:tabs>
+        <w:autoSpaceDE w:val="0"/>
+        <w:autoSpaceDN w:val="0"/>
+        <w:adjustRightInd w:val="0"/>
+        <w:spacing w:after="0" w:line="240" w:lineRule="auto"/>
+        <w:jc w:val="both"/>
+        <w:rPr>
+          <w:rFonts w:ascii="Liberation Serif', 'Times New R" w:hAnsi="Liberation Serif', 'Times New R" w:cs="Liberation Serif', 'Times New R"/>
+          <w:color w:val="000000"/>
+          <w:highlight w:val="white"/>
+        </w:rPr>
+      </w:pPr>
+      <w:r>
+        <w:rPr>
+          <w:rFonts w:ascii="Liberation Serif', 'Times New R" w:hAnsi="Liberation Serif', 'Times New R" w:cs="Liberation Serif', 'Times New R"/>
+          <w:color w:val="000000"/>
+          <w:highlight w:val="white"/>
+        </w:rPr>
+        <w:t xml:space="preserve">8.4.2. De acuerdo a esto el software por el momento solo se desplegará en una sola máquina virtual; en caso de presentarse alguna falla se tendrá un </w:t>
+      </w:r>
+      <w:proofErr w:type="spellStart"/>
+      <w:r>
+        <w:rPr>
+          <w:rFonts w:ascii="Liberation Serif', 'Times New R" w:hAnsi="Liberation Serif', 'Times New R" w:cs="Liberation Serif', 'Times New R"/>
+          <w:color w:val="000000"/>
+          <w:highlight w:val="white"/>
+        </w:rPr>
+        <w:t>backup</w:t>
+      </w:r>
+      <w:proofErr w:type="spellEnd"/>
+      <w:r>
+        <w:rPr>
+          <w:rFonts w:ascii="Liberation Serif', 'Times New R" w:hAnsi="Liberation Serif', 'Times New R" w:cs="Liberation Serif', 'Times New R"/>
+          <w:color w:val="000000"/>
+          <w:highlight w:val="white"/>
+        </w:rPr>
+        <w:t xml:space="preserve"> o </w:t>
+      </w:r>
+      <w:proofErr w:type="spellStart"/>
+      <w:r>
+        <w:rPr>
+          <w:rFonts w:ascii="Liberation Serif', 'Times New R" w:hAnsi="Liberation Serif', 'Times New R" w:cs="Liberation Serif', 'Times New R"/>
+          <w:color w:val="000000"/>
+          <w:highlight w:val="white"/>
+        </w:rPr>
+        <w:t>snapchot</w:t>
+      </w:r>
+      <w:proofErr w:type="spellEnd"/>
+      <w:r>
+        <w:rPr>
+          <w:rFonts w:ascii="Liberation Serif', 'Times New R" w:hAnsi="Liberation Serif', 'Times New R" w:cs="Liberation Serif', 'Times New R"/>
+          <w:color w:val="000000"/>
+          <w:highlight w:val="white"/>
+        </w:rPr>
+        <w:t xml:space="preserve"> de la maquina el cual se restaurará en caso de falla del aplicativo o del servidor donde se encuentra alojado.</w:t>
+      </w:r>
+    </w:p>
+    <w:p>
+      <w:pPr>
+        <w:tabs>
+          <w:tab w:val="left" w:pos="288"/>
+        </w:tabs>
+        <w:autoSpaceDE w:val="0"/>
+        <w:autoSpaceDN w:val="0"/>
+        <w:adjustRightInd w:val="0"/>
+        <w:spacing w:after="0" w:line="240" w:lineRule="auto"/>
         <w:jc w:val="both"/>
         <w:rPr>
           <w:rFonts w:ascii="Calibri" w:hAnsi="Calibri" w:cs="Calibri"/>
@@ -5503,7 +5847,29 @@
           <w:color w:val="000000"/>
           <w:highlight w:val="white"/>
         </w:rPr>
-        <w:t>8.2. Seguridad:</w:t>
+        <w:t xml:space="preserve">8.5. </w:t>
+      </w:r>
+      <w:proofErr w:type="spellStart"/>
+      <w:r>
+        <w:rPr>
+          <w:rFonts w:ascii="Liberation Serif', 'Times New R" w:hAnsi="Liberation Serif', 'Times New R" w:cs="Liberation Serif', 'Times New R"/>
+          <w:b/>
+          <w:bCs/>
+          <w:color w:val="000000"/>
+          <w:highlight w:val="white"/>
+        </w:rPr>
+        <w:t>Mantenibilidad</w:t>
+      </w:r>
+      <w:proofErr w:type="spellEnd"/>
+      <w:r>
+        <w:rPr>
+          <w:rFonts w:ascii="Liberation Serif', 'Times New R" w:hAnsi="Liberation Serif', 'Times New R" w:cs="Liberation Serif', 'Times New R"/>
+          <w:b/>
+          <w:bCs/>
+          <w:color w:val="000000"/>
+          <w:highlight w:val="white"/>
+        </w:rPr>
+        <w:t>:</w:t>
       </w:r>
     </w:p>
     <w:p>
@@ -5528,32 +5894,8 @@
           <w:color w:val="000000"/>
           <w:highlight w:val="white"/>
         </w:rPr>
-        <w:t>Para brindar seguridad del software, se debe implementar una política de firewall para que el aplicativo no pueda ser accedido desde afuera, esto con el fin de prevenir un ataque a la red interna de la universidad.</w:t>
-      </w:r>
-    </w:p>
-    <w:p>
-      <w:pPr>
-        <w:tabs>
-          <w:tab w:val="left" w:pos="288"/>
-        </w:tabs>
-        <w:autoSpaceDE w:val="0"/>
-        <w:autoSpaceDN w:val="0"/>
-        <w:adjustRightInd w:val="0"/>
-        <w:spacing w:after="0" w:line="240" w:lineRule="auto"/>
-        <w:jc w:val="both"/>
-        <w:rPr>
-          <w:rFonts w:ascii="Liberation Serif', 'Times New R" w:hAnsi="Liberation Serif', 'Times New R" w:cs="Liberation Serif', 'Times New R"/>
-          <w:color w:val="000000"/>
-          <w:highlight w:val="white"/>
-        </w:rPr>
-      </w:pPr>
-      <w:r>
-        <w:rPr>
-          <w:rFonts w:ascii="Liberation Serif', 'Times New R" w:hAnsi="Liberation Serif', 'Times New R" w:cs="Liberation Serif', 'Times New R"/>
-          <w:color w:val="000000"/>
-          <w:highlight w:val="white"/>
-        </w:rPr>
-        <w:t xml:space="preserve">8.2.1. Incorporar servidor </w:t>
+        <w:lastRenderedPageBreak/>
+        <w:t xml:space="preserve">8.5.1. Al software se le realizara mantenimiento correctivo el cual consta de actualización de módulos de servicios, corrección de </w:t>
       </w:r>
       <w:proofErr w:type="spellStart"/>
       <w:r>
@@ -5562,7 +5904,7 @@
           <w:color w:val="000000"/>
           <w:highlight w:val="white"/>
         </w:rPr>
-        <w:t>syslog</w:t>
+        <w:t>bugs</w:t>
       </w:r>
       <w:proofErr w:type="spellEnd"/>
       <w:r>
@@ -5571,427 +5913,15 @@
           <w:color w:val="000000"/>
           <w:highlight w:val="white"/>
         </w:rPr>
-        <w:t xml:space="preserve"> para verificar los diferentes eventos y usuarios que se </w:t>
-      </w:r>
-      <w:proofErr w:type="spellStart"/>
-      <w:r>
-        <w:rPr>
-          <w:rFonts w:ascii="Liberation Serif', 'Times New R" w:hAnsi="Liberation Serif', 'Times New R" w:cs="Liberation Serif', 'Times New R"/>
-          <w:color w:val="000000"/>
-          <w:highlight w:val="white"/>
-        </w:rPr>
-        <w:t>loguean</w:t>
-      </w:r>
-      <w:proofErr w:type="spellEnd"/>
-      <w:r>
-        <w:rPr>
-          <w:rFonts w:ascii="Liberation Serif', 'Times New R" w:hAnsi="Liberation Serif', 'Times New R" w:cs="Liberation Serif', 'Times New R"/>
-          <w:color w:val="000000"/>
-          <w:highlight w:val="white"/>
-        </w:rPr>
-        <w:t xml:space="preserve"> al aplicativo.</w:t>
-      </w:r>
-    </w:p>
-    <w:p>
-      <w:pPr>
-        <w:tabs>
-          <w:tab w:val="left" w:pos="288"/>
-        </w:tabs>
-        <w:autoSpaceDE w:val="0"/>
-        <w:autoSpaceDN w:val="0"/>
-        <w:adjustRightInd w:val="0"/>
-        <w:spacing w:after="0" w:line="240" w:lineRule="auto"/>
-        <w:jc w:val="both"/>
-        <w:rPr>
-          <w:rFonts w:ascii="Liberation Serif', 'Times New R" w:hAnsi="Liberation Serif', 'Times New R" w:cs="Liberation Serif', 'Times New R"/>
-          <w:color w:val="000000"/>
-          <w:highlight w:val="white"/>
-        </w:rPr>
-      </w:pPr>
-      <w:r>
-        <w:rPr>
-          <w:rFonts w:ascii="Liberation Serif', 'Times New R" w:hAnsi="Liberation Serif', 'Times New R" w:cs="Liberation Serif', 'Times New R"/>
-          <w:color w:val="000000"/>
-          <w:highlight w:val="white"/>
-        </w:rPr>
-        <w:t>8.2.2. El aplicativo solo se podrá usar dentro del campus de la universidad siempre y cuando el dispositivo se encuentre conectado a la red de la universidad ya sea vía cableada o inalámbrica.</w:t>
-      </w:r>
-    </w:p>
-    <w:p>
-      <w:pPr>
-        <w:tabs>
-          <w:tab w:val="left" w:pos="288"/>
-        </w:tabs>
-        <w:autoSpaceDE w:val="0"/>
-        <w:autoSpaceDN w:val="0"/>
-        <w:adjustRightInd w:val="0"/>
-        <w:spacing w:after="0" w:line="240" w:lineRule="auto"/>
-        <w:jc w:val="both"/>
-        <w:rPr>
-          <w:rFonts w:ascii="Liberation Serif', 'Times New R" w:hAnsi="Liberation Serif', 'Times New R" w:cs="Liberation Serif', 'Times New R"/>
-          <w:color w:val="000000"/>
-          <w:highlight w:val="white"/>
-        </w:rPr>
-      </w:pPr>
-      <w:r>
-        <w:rPr>
-          <w:rFonts w:ascii="Liberation Serif', 'Times New R" w:hAnsi="Liberation Serif', 'Times New R" w:cs="Liberation Serif', 'Times New R"/>
-          <w:color w:val="000000"/>
-          <w:highlight w:val="white"/>
-        </w:rPr>
-        <w:t>8.2.3. El servidor donde se encuentre alojado el aplicativo debe contar con acceso restringido a personal no autorizado con el fin de que no puedan sabotear el servidor o evitar sacar una copia del aplicativo para fines lucrativos.</w:t>
-      </w:r>
-    </w:p>
-    <w:p>
-      <w:pPr>
-        <w:tabs>
-          <w:tab w:val="left" w:pos="288"/>
-        </w:tabs>
-        <w:autoSpaceDE w:val="0"/>
-        <w:autoSpaceDN w:val="0"/>
-        <w:adjustRightInd w:val="0"/>
-        <w:spacing w:after="0" w:line="240" w:lineRule="auto"/>
-        <w:jc w:val="both"/>
-        <w:rPr>
-          <w:rFonts w:ascii="Calibri" w:hAnsi="Calibri" w:cs="Calibri"/>
-        </w:rPr>
-      </w:pPr>
-    </w:p>
-    <w:p>
-      <w:pPr>
-        <w:tabs>
-          <w:tab w:val="left" w:pos="288"/>
-        </w:tabs>
-        <w:autoSpaceDE w:val="0"/>
-        <w:autoSpaceDN w:val="0"/>
-        <w:adjustRightInd w:val="0"/>
-        <w:spacing w:after="0" w:line="240" w:lineRule="auto"/>
-        <w:jc w:val="both"/>
-        <w:rPr>
-          <w:rFonts w:ascii="Liberation Serif', 'Times New R" w:hAnsi="Liberation Serif', 'Times New R" w:cs="Liberation Serif', 'Times New R"/>
-          <w:b/>
-          <w:bCs/>
-          <w:color w:val="000000"/>
-          <w:highlight w:val="white"/>
-        </w:rPr>
-      </w:pPr>
-      <w:r>
-        <w:rPr>
-          <w:rFonts w:ascii="Liberation Serif', 'Times New R" w:hAnsi="Liberation Serif', 'Times New R" w:cs="Liberation Serif', 'Times New R"/>
-          <w:b/>
-          <w:bCs/>
-          <w:color w:val="000000"/>
-          <w:highlight w:val="white"/>
-        </w:rPr>
-        <w:t>8.3. Fiabilidad:</w:t>
-      </w:r>
-    </w:p>
-    <w:p>
-      <w:pPr>
-        <w:tabs>
-          <w:tab w:val="left" w:pos="288"/>
-        </w:tabs>
-        <w:autoSpaceDE w:val="0"/>
-        <w:autoSpaceDN w:val="0"/>
-        <w:adjustRightInd w:val="0"/>
-        <w:spacing w:after="0" w:line="240" w:lineRule="auto"/>
-        <w:jc w:val="both"/>
-        <w:rPr>
-          <w:rFonts w:ascii="Liberation Serif', 'Times New R" w:hAnsi="Liberation Serif', 'Times New R" w:cs="Liberation Serif', 'Times New R"/>
-          <w:color w:val="000000"/>
-          <w:highlight w:val="white"/>
-        </w:rPr>
-      </w:pPr>
-      <w:r>
-        <w:rPr>
-          <w:rFonts w:ascii="Liberation Serif', 'Times New R" w:hAnsi="Liberation Serif', 'Times New R" w:cs="Liberation Serif', 'Times New R"/>
-          <w:color w:val="000000"/>
-          <w:highlight w:val="white"/>
-        </w:rPr>
-        <w:lastRenderedPageBreak/>
-        <w:t>8.3.1. El software debe estar en capacidad de estar operativo las 24 horas del día ya que el software va a hacer utilizado por todo el personal de la universidad.</w:t>
-      </w:r>
-    </w:p>
-    <w:p>
-      <w:pPr>
-        <w:tabs>
-          <w:tab w:val="left" w:pos="288"/>
-        </w:tabs>
-        <w:autoSpaceDE w:val="0"/>
-        <w:autoSpaceDN w:val="0"/>
-        <w:adjustRightInd w:val="0"/>
-        <w:spacing w:after="0" w:line="240" w:lineRule="auto"/>
-        <w:jc w:val="both"/>
-        <w:rPr>
-          <w:rFonts w:ascii="Liberation Serif', 'Times New R" w:hAnsi="Liberation Serif', 'Times New R" w:cs="Liberation Serif', 'Times New R"/>
-          <w:color w:val="000000"/>
-          <w:highlight w:val="white"/>
-        </w:rPr>
-      </w:pPr>
-      <w:r>
-        <w:rPr>
-          <w:rFonts w:ascii="Liberation Serif', 'Times New R" w:hAnsi="Liberation Serif', 'Times New R" w:cs="Liberation Serif', 'Times New R"/>
-          <w:color w:val="000000"/>
-          <w:highlight w:val="white"/>
-        </w:rPr>
-        <w:t>8.3.2. El software tendrá un apagado cada 2 meses de 2 horas en el cual se realizará mantenimiento correctivo o en caso de falla de alguno de los componentes del software.</w:t>
-      </w:r>
-    </w:p>
-    <w:p>
-      <w:pPr>
-        <w:tabs>
-          <w:tab w:val="left" w:pos="288"/>
-        </w:tabs>
-        <w:autoSpaceDE w:val="0"/>
-        <w:autoSpaceDN w:val="0"/>
-        <w:adjustRightInd w:val="0"/>
-        <w:spacing w:after="0" w:line="240" w:lineRule="auto"/>
-        <w:jc w:val="both"/>
-        <w:rPr>
-          <w:rFonts w:ascii="Calibri" w:hAnsi="Calibri" w:cs="Calibri"/>
-        </w:rPr>
-      </w:pPr>
-    </w:p>
-    <w:p>
-      <w:pPr>
-        <w:tabs>
-          <w:tab w:val="left" w:pos="288"/>
-        </w:tabs>
-        <w:autoSpaceDE w:val="0"/>
-        <w:autoSpaceDN w:val="0"/>
-        <w:adjustRightInd w:val="0"/>
-        <w:spacing w:after="0" w:line="240" w:lineRule="auto"/>
-        <w:jc w:val="both"/>
-        <w:rPr>
-          <w:rFonts w:ascii="Liberation Serif', 'Times New R" w:hAnsi="Liberation Serif', 'Times New R" w:cs="Liberation Serif', 'Times New R"/>
-          <w:b/>
-          <w:bCs/>
-          <w:color w:val="000000"/>
-          <w:highlight w:val="white"/>
-        </w:rPr>
-      </w:pPr>
-      <w:r>
-        <w:rPr>
-          <w:rFonts w:ascii="Liberation Serif', 'Times New R" w:hAnsi="Liberation Serif', 'Times New R" w:cs="Liberation Serif', 'Times New R"/>
-          <w:b/>
-          <w:bCs/>
-          <w:color w:val="000000"/>
-          <w:highlight w:val="white"/>
-        </w:rPr>
-        <w:t>8.4. Disponibilidad:</w:t>
-      </w:r>
-    </w:p>
-    <w:p>
-      <w:pPr>
-        <w:tabs>
-          <w:tab w:val="left" w:pos="288"/>
-        </w:tabs>
-        <w:autoSpaceDE w:val="0"/>
-        <w:autoSpaceDN w:val="0"/>
-        <w:adjustRightInd w:val="0"/>
-        <w:spacing w:after="0" w:line="240" w:lineRule="auto"/>
-        <w:jc w:val="both"/>
-        <w:rPr>
-          <w:rFonts w:ascii="Liberation Serif', 'Times New R" w:hAnsi="Liberation Serif', 'Times New R" w:cs="Liberation Serif', 'Times New R"/>
-          <w:color w:val="000000"/>
-          <w:highlight w:val="white"/>
-        </w:rPr>
-      </w:pPr>
-      <w:r>
-        <w:rPr>
-          <w:rFonts w:ascii="Liberation Serif', 'Times New R" w:hAnsi="Liberation Serif', 'Times New R" w:cs="Liberation Serif', 'Times New R"/>
-          <w:color w:val="000000"/>
-          <w:highlight w:val="white"/>
-        </w:rPr>
-        <w:t xml:space="preserve">8.4.1 El nivel de disponibilidad para este software depende mucho del ambiente en donde se va a desplegar, en este caso se espera que se pueda entregar un 99,5% debido a que el software no va a contar con redundancia debido que se necesitarían dos máquinas virtuales para desplegar el software con replicación de base de datos, esta replicación exige tener buen </w:t>
-      </w:r>
-      <w:proofErr w:type="spellStart"/>
-      <w:r>
-        <w:rPr>
-          <w:rFonts w:ascii="Liberation Serif', 'Times New R" w:hAnsi="Liberation Serif', 'Times New R" w:cs="Liberation Serif', 'Times New R"/>
-          <w:color w:val="000000"/>
-          <w:highlight w:val="white"/>
-        </w:rPr>
-        <w:t>storage</w:t>
-      </w:r>
-      <w:proofErr w:type="spellEnd"/>
-      <w:r>
-        <w:rPr>
-          <w:rFonts w:ascii="Liberation Serif', 'Times New R" w:hAnsi="Liberation Serif', 'Times New R" w:cs="Liberation Serif', 'Times New R"/>
-          <w:color w:val="000000"/>
-          <w:highlight w:val="white"/>
-        </w:rPr>
-        <w:t xml:space="preserve"> lo cual se necesitarían maquinas con buena capacidad de almacenamiento.</w:t>
-      </w:r>
-    </w:p>
-    <w:p>
-      <w:pPr>
-        <w:tabs>
-          <w:tab w:val="left" w:pos="288"/>
-        </w:tabs>
-        <w:autoSpaceDE w:val="0"/>
-        <w:autoSpaceDN w:val="0"/>
-        <w:adjustRightInd w:val="0"/>
-        <w:spacing w:after="0" w:line="240" w:lineRule="auto"/>
-        <w:jc w:val="both"/>
-        <w:rPr>
-          <w:rFonts w:ascii="Liberation Serif', 'Times New R" w:hAnsi="Liberation Serif', 'Times New R" w:cs="Liberation Serif', 'Times New R"/>
-          <w:color w:val="000000"/>
-          <w:highlight w:val="white"/>
-        </w:rPr>
-      </w:pPr>
-      <w:r>
-        <w:rPr>
-          <w:rFonts w:ascii="Liberation Serif', 'Times New R" w:hAnsi="Liberation Serif', 'Times New R" w:cs="Liberation Serif', 'Times New R"/>
-          <w:color w:val="000000"/>
-          <w:highlight w:val="white"/>
-        </w:rPr>
-        <w:t xml:space="preserve">8.4.2. De acuerdo a esto el software por el momento solo se desplegará en una sola máquina virtual; en caso de presentarse alguna falla se tendrá un </w:t>
-      </w:r>
-      <w:proofErr w:type="spellStart"/>
-      <w:r>
-        <w:rPr>
-          <w:rFonts w:ascii="Liberation Serif', 'Times New R" w:hAnsi="Liberation Serif', 'Times New R" w:cs="Liberation Serif', 'Times New R"/>
-          <w:color w:val="000000"/>
-          <w:highlight w:val="white"/>
-        </w:rPr>
-        <w:t>backup</w:t>
-      </w:r>
-      <w:proofErr w:type="spellEnd"/>
-      <w:r>
-        <w:rPr>
-          <w:rFonts w:ascii="Liberation Serif', 'Times New R" w:hAnsi="Liberation Serif', 'Times New R" w:cs="Liberation Serif', 'Times New R"/>
-          <w:color w:val="000000"/>
-          <w:highlight w:val="white"/>
-        </w:rPr>
-        <w:t xml:space="preserve"> o </w:t>
-      </w:r>
-      <w:proofErr w:type="spellStart"/>
-      <w:r>
-        <w:rPr>
-          <w:rFonts w:ascii="Liberation Serif', 'Times New R" w:hAnsi="Liberation Serif', 'Times New R" w:cs="Liberation Serif', 'Times New R"/>
-          <w:color w:val="000000"/>
-          <w:highlight w:val="white"/>
-        </w:rPr>
-        <w:t>snapchot</w:t>
-      </w:r>
-      <w:proofErr w:type="spellEnd"/>
-      <w:r>
-        <w:rPr>
-          <w:rFonts w:ascii="Liberation Serif', 'Times New R" w:hAnsi="Liberation Serif', 'Times New R" w:cs="Liberation Serif', 'Times New R"/>
-          <w:color w:val="000000"/>
-          <w:highlight w:val="white"/>
-        </w:rPr>
-        <w:t xml:space="preserve"> de la maquina el cual se restaurará en caso de falla del aplicativo o del servidor donde se encuentra alojado.</w:t>
-      </w:r>
-    </w:p>
-    <w:p>
-      <w:pPr>
-        <w:tabs>
-          <w:tab w:val="left" w:pos="288"/>
-        </w:tabs>
-        <w:autoSpaceDE w:val="0"/>
-        <w:autoSpaceDN w:val="0"/>
-        <w:adjustRightInd w:val="0"/>
-        <w:spacing w:after="0" w:line="240" w:lineRule="auto"/>
-        <w:jc w:val="both"/>
-        <w:rPr>
-          <w:rFonts w:ascii="Calibri" w:hAnsi="Calibri" w:cs="Calibri"/>
-        </w:rPr>
-      </w:pPr>
-    </w:p>
-    <w:p>
-      <w:pPr>
-        <w:tabs>
-          <w:tab w:val="left" w:pos="288"/>
-        </w:tabs>
-        <w:autoSpaceDE w:val="0"/>
-        <w:autoSpaceDN w:val="0"/>
-        <w:adjustRightInd w:val="0"/>
-        <w:spacing w:after="0" w:line="240" w:lineRule="auto"/>
-        <w:jc w:val="both"/>
-        <w:rPr>
-          <w:rFonts w:ascii="Liberation Serif', 'Times New R" w:hAnsi="Liberation Serif', 'Times New R" w:cs="Liberation Serif', 'Times New R"/>
-          <w:b/>
-          <w:bCs/>
-          <w:color w:val="000000"/>
-          <w:highlight w:val="white"/>
-        </w:rPr>
-      </w:pPr>
-      <w:r>
-        <w:rPr>
-          <w:rFonts w:ascii="Liberation Serif', 'Times New R" w:hAnsi="Liberation Serif', 'Times New R" w:cs="Liberation Serif', 'Times New R"/>
-          <w:b/>
-          <w:bCs/>
-          <w:color w:val="000000"/>
-          <w:highlight w:val="white"/>
-        </w:rPr>
-        <w:t xml:space="preserve">8.5. </w:t>
-      </w:r>
-      <w:proofErr w:type="spellStart"/>
-      <w:r>
-        <w:rPr>
-          <w:rFonts w:ascii="Liberation Serif', 'Times New R" w:hAnsi="Liberation Serif', 'Times New R" w:cs="Liberation Serif', 'Times New R"/>
-          <w:b/>
-          <w:bCs/>
-          <w:color w:val="000000"/>
-          <w:highlight w:val="white"/>
-        </w:rPr>
-        <w:t>Mantenibilidad</w:t>
-      </w:r>
-      <w:proofErr w:type="spellEnd"/>
-      <w:r>
-        <w:rPr>
-          <w:rFonts w:ascii="Liberation Serif', 'Times New R" w:hAnsi="Liberation Serif', 'Times New R" w:cs="Liberation Serif', 'Times New R"/>
-          <w:b/>
-          <w:bCs/>
-          <w:color w:val="000000"/>
-          <w:highlight w:val="white"/>
-        </w:rPr>
-        <w:t>:</w:t>
-      </w:r>
-    </w:p>
-    <w:p>
-      <w:pPr>
-        <w:tabs>
-          <w:tab w:val="left" w:pos="288"/>
-        </w:tabs>
-        <w:autoSpaceDE w:val="0"/>
-        <w:autoSpaceDN w:val="0"/>
-        <w:adjustRightInd w:val="0"/>
-        <w:spacing w:after="0" w:line="240" w:lineRule="auto"/>
-        <w:jc w:val="both"/>
-        <w:rPr>
-          <w:rFonts w:ascii="Liberation Serif', 'Times New R" w:hAnsi="Liberation Serif', 'Times New R" w:cs="Liberation Serif', 'Times New R"/>
-          <w:color w:val="000000"/>
-          <w:highlight w:val="white"/>
-        </w:rPr>
-      </w:pPr>
-      <w:r>
-        <w:rPr>
-          <w:rFonts w:ascii="Liberation Serif', 'Times New R" w:hAnsi="Liberation Serif', 'Times New R" w:cs="Liberation Serif', 'Times New R"/>
-          <w:color w:val="000000"/>
-          <w:highlight w:val="white"/>
-        </w:rPr>
-        <w:t xml:space="preserve">8.5.1. Al software se le realizara mantenimiento correctivo el cual consta de actualización de módulos de servicios, corrección de </w:t>
-      </w:r>
-      <w:proofErr w:type="spellStart"/>
-      <w:r>
-        <w:rPr>
-          <w:rFonts w:ascii="Liberation Serif', 'Times New R" w:hAnsi="Liberation Serif', 'Times New R" w:cs="Liberation Serif', 'Times New R"/>
-          <w:color w:val="000000"/>
-          <w:highlight w:val="white"/>
-        </w:rPr>
-        <w:t>bugs</w:t>
-      </w:r>
-      <w:proofErr w:type="spellEnd"/>
-      <w:r>
-        <w:rPr>
-          <w:rFonts w:ascii="Liberation Serif', 'Times New R" w:hAnsi="Liberation Serif', 'Times New R" w:cs="Liberation Serif', 'Times New R"/>
-          <w:color w:val="000000"/>
-          <w:highlight w:val="white"/>
-        </w:rPr>
-        <w:t xml:space="preserve"> encontrados, instalación de parches para compatibilidad con los nuevos sistemas operativos y por último atención de nuevos requerimientos de servicios por parte de la biblioteca.</w:t>
+        <w:t xml:space="preserve"> encontrados, instalación de parches para compatibilidad con los nuevos sistemas operativos y por último atención de nuevos requerimientos de servicios por parte de la </w:t>
+      </w:r>
+      <w:r>
+        <w:rPr>
+          <w:rFonts w:ascii="Liberation Serif', 'Times New R" w:hAnsi="Liberation Serif', 'Times New R" w:cs="Liberation Serif', 'Times New R"/>
+          <w:color w:val="000000"/>
+          <w:highlight w:val="white"/>
+        </w:rPr>
+        <w:t>universidad.</w:t>
       </w:r>
     </w:p>
     <w:p>

</xml_diff>